<commit_message>
Exercices MCD & SQL
</commit_message>
<xml_diff>
--- a/03 - Databases/Analyses-bdd.docx
+++ b/03 - Databases/Analyses-bdd.docx
@@ -157,7 +157,6 @@
                 <w:bCs/>
               </w:rPr>
             </w:pPr>
-            <w:proofErr w:type="spellStart"/>
             <w:r>
               <w:rPr>
                 <w:b/>
@@ -165,7 +164,6 @@
               </w:rPr>
               <w:t>plage_id</w:t>
             </w:r>
-            <w:proofErr w:type="spellEnd"/>
           </w:p>
         </w:tc>
         <w:tc>
@@ -229,7 +227,6 @@
                 <w:bCs/>
               </w:rPr>
             </w:pPr>
-            <w:proofErr w:type="spellStart"/>
             <w:r>
               <w:rPr>
                 <w:b/>
@@ -244,7 +241,6 @@
               </w:rPr>
               <w:t>lage_longueur</w:t>
             </w:r>
-            <w:proofErr w:type="spellEnd"/>
           </w:p>
         </w:tc>
         <w:tc>
@@ -311,7 +307,6 @@
                 <w:bCs/>
               </w:rPr>
             </w:pPr>
-            <w:proofErr w:type="spellStart"/>
             <w:r>
               <w:rPr>
                 <w:b/>
@@ -319,7 +314,6 @@
               </w:rPr>
               <w:t>nature_terrain_id</w:t>
             </w:r>
-            <w:proofErr w:type="spellEnd"/>
           </w:p>
         </w:tc>
         <w:tc>
@@ -386,7 +380,6 @@
                 <w:bCs/>
               </w:rPr>
             </w:pPr>
-            <w:proofErr w:type="spellStart"/>
             <w:r>
               <w:rPr>
                 <w:b/>
@@ -415,7 +408,6 @@
               </w:rPr>
               <w:t>type</w:t>
             </w:r>
-            <w:proofErr w:type="spellEnd"/>
           </w:p>
         </w:tc>
         <w:tc>
@@ -485,7 +477,6 @@
                 <w:bCs/>
               </w:rPr>
             </w:pPr>
-            <w:proofErr w:type="spellStart"/>
             <w:r>
               <w:rPr>
                 <w:b/>
@@ -493,7 +484,6 @@
               </w:rPr>
               <w:t>ville_id</w:t>
             </w:r>
-            <w:proofErr w:type="spellEnd"/>
           </w:p>
         </w:tc>
         <w:tc>
@@ -557,7 +547,6 @@
                 <w:bCs/>
               </w:rPr>
             </w:pPr>
-            <w:proofErr w:type="spellStart"/>
             <w:r>
               <w:rPr>
                 <w:b/>
@@ -572,7 +561,6 @@
               </w:rPr>
               <w:t>ille_nom</w:t>
             </w:r>
-            <w:proofErr w:type="spellEnd"/>
           </w:p>
         </w:tc>
         <w:tc>
@@ -636,7 +624,6 @@
                 <w:bCs/>
               </w:rPr>
             </w:pPr>
-            <w:proofErr w:type="spellStart"/>
             <w:r>
               <w:rPr>
                 <w:b/>
@@ -658,7 +645,6 @@
               </w:rPr>
               <w:t>cp</w:t>
             </w:r>
-            <w:proofErr w:type="spellEnd"/>
           </w:p>
         </w:tc>
         <w:tc>
@@ -725,7 +711,6 @@
                 <w:bCs/>
               </w:rPr>
             </w:pPr>
-            <w:proofErr w:type="spellStart"/>
             <w:r>
               <w:rPr>
                 <w:b/>
@@ -740,7 +725,6 @@
               </w:rPr>
               <w:t>ille_nbr_touristes</w:t>
             </w:r>
-            <w:proofErr w:type="spellEnd"/>
           </w:p>
         </w:tc>
         <w:tc>
@@ -810,7 +794,6 @@
                 <w:bCs/>
               </w:rPr>
             </w:pPr>
-            <w:proofErr w:type="spellStart"/>
             <w:r>
               <w:rPr>
                 <w:b/>
@@ -825,7 +808,6 @@
               </w:rPr>
               <w:t>esponsable_nom</w:t>
             </w:r>
-            <w:proofErr w:type="spellEnd"/>
           </w:p>
         </w:tc>
         <w:tc>
@@ -889,7 +871,6 @@
                 <w:bCs/>
               </w:rPr>
             </w:pPr>
-            <w:proofErr w:type="spellStart"/>
             <w:r>
               <w:rPr>
                 <w:b/>
@@ -904,7 +885,6 @@
               </w:rPr>
               <w:t>esponsable_prenom</w:t>
             </w:r>
-            <w:proofErr w:type="spellEnd"/>
           </w:p>
         </w:tc>
         <w:tc>
@@ -1258,7 +1238,6 @@
                 <w:bCs/>
               </w:rPr>
             </w:pPr>
-            <w:proofErr w:type="spellStart"/>
             <w:r>
               <w:rPr>
                 <w:b/>
@@ -1266,7 +1245,6 @@
               </w:rPr>
               <w:t>client_id</w:t>
             </w:r>
-            <w:proofErr w:type="spellEnd"/>
           </w:p>
         </w:tc>
         <w:tc>
@@ -1330,7 +1308,6 @@
                 <w:bCs/>
               </w:rPr>
             </w:pPr>
-            <w:proofErr w:type="spellStart"/>
             <w:r>
               <w:rPr>
                 <w:b/>
@@ -1338,7 +1315,6 @@
               </w:rPr>
               <w:t>client_nom</w:t>
             </w:r>
-            <w:proofErr w:type="spellEnd"/>
           </w:p>
         </w:tc>
         <w:tc>
@@ -1402,7 +1378,6 @@
                 <w:bCs/>
               </w:rPr>
             </w:pPr>
-            <w:proofErr w:type="spellStart"/>
             <w:r>
               <w:rPr>
                 <w:b/>
@@ -1410,7 +1385,6 @@
               </w:rPr>
               <w:t>client_adresse</w:t>
             </w:r>
-            <w:proofErr w:type="spellEnd"/>
           </w:p>
         </w:tc>
         <w:tc>
@@ -1474,7 +1448,6 @@
                 <w:bCs/>
               </w:rPr>
             </w:pPr>
-            <w:proofErr w:type="spellStart"/>
             <w:r>
               <w:rPr>
                 <w:b/>
@@ -1482,7 +1455,6 @@
               </w:rPr>
               <w:t>client_montant_caution</w:t>
             </w:r>
-            <w:proofErr w:type="spellEnd"/>
           </w:p>
         </w:tc>
         <w:tc>
@@ -1546,7 +1518,6 @@
                 <w:bCs/>
               </w:rPr>
             </w:pPr>
-            <w:proofErr w:type="spellStart"/>
             <w:r>
               <w:rPr>
                 <w:b/>
@@ -1554,7 +1525,6 @@
               </w:rPr>
               <w:t>emprunt_date_debut</w:t>
             </w:r>
-            <w:proofErr w:type="spellEnd"/>
           </w:p>
         </w:tc>
         <w:tc>
@@ -1621,7 +1591,6 @@
                 <w:bCs/>
               </w:rPr>
             </w:pPr>
-            <w:proofErr w:type="spellStart"/>
             <w:r>
               <w:rPr>
                 <w:b/>
@@ -1629,7 +1598,6 @@
               </w:rPr>
               <w:t>emprunt_date_retour</w:t>
             </w:r>
-            <w:proofErr w:type="spellEnd"/>
           </w:p>
         </w:tc>
         <w:tc>
@@ -1696,7 +1664,6 @@
                 <w:bCs/>
               </w:rPr>
             </w:pPr>
-            <w:proofErr w:type="spellStart"/>
             <w:r>
               <w:rPr>
                 <w:b/>
@@ -1704,7 +1671,6 @@
               </w:rPr>
               <w:t>livre_id</w:t>
             </w:r>
-            <w:proofErr w:type="spellEnd"/>
           </w:p>
         </w:tc>
         <w:tc>
@@ -1768,7 +1734,6 @@
                 <w:bCs/>
               </w:rPr>
             </w:pPr>
-            <w:proofErr w:type="spellStart"/>
             <w:r>
               <w:rPr>
                 <w:b/>
@@ -1776,7 +1741,6 @@
               </w:rPr>
               <w:t>livre_titre</w:t>
             </w:r>
-            <w:proofErr w:type="spellEnd"/>
           </w:p>
         </w:tc>
         <w:tc>
@@ -1843,7 +1807,6 @@
                 <w:bCs/>
               </w:rPr>
             </w:pPr>
-            <w:proofErr w:type="spellStart"/>
             <w:r>
               <w:rPr>
                 <w:b/>
@@ -1851,7 +1814,6 @@
               </w:rPr>
               <w:t>livre_date_achat</w:t>
             </w:r>
-            <w:proofErr w:type="spellEnd"/>
           </w:p>
         </w:tc>
         <w:tc>
@@ -1911,7 +1873,6 @@
                 <w:bCs/>
               </w:rPr>
             </w:pPr>
-            <w:proofErr w:type="spellStart"/>
             <w:r>
               <w:rPr>
                 <w:b/>
@@ -1919,7 +1880,6 @@
               </w:rPr>
               <w:t>livre_etat</w:t>
             </w:r>
-            <w:proofErr w:type="spellEnd"/>
           </w:p>
         </w:tc>
         <w:tc>
@@ -1986,7 +1946,6 @@
                 <w:bCs/>
               </w:rPr>
             </w:pPr>
-            <w:proofErr w:type="spellStart"/>
             <w:r>
               <w:rPr>
                 <w:b/>
@@ -1994,7 +1953,6 @@
               </w:rPr>
               <w:t>auteur_id</w:t>
             </w:r>
-            <w:proofErr w:type="spellEnd"/>
           </w:p>
         </w:tc>
         <w:tc>
@@ -2058,7 +2016,6 @@
                 <w:bCs/>
               </w:rPr>
             </w:pPr>
-            <w:proofErr w:type="spellStart"/>
             <w:r>
               <w:rPr>
                 <w:b/>
@@ -2066,7 +2023,6 @@
               </w:rPr>
               <w:t>auteur_nom</w:t>
             </w:r>
-            <w:proofErr w:type="spellEnd"/>
           </w:p>
         </w:tc>
         <w:tc>
@@ -2130,7 +2086,6 @@
                 <w:bCs/>
               </w:rPr>
             </w:pPr>
-            <w:proofErr w:type="spellStart"/>
             <w:r>
               <w:rPr>
                 <w:b/>
@@ -2138,7 +2093,6 @@
               </w:rPr>
               <w:t>editeur_id</w:t>
             </w:r>
-            <w:proofErr w:type="spellEnd"/>
           </w:p>
         </w:tc>
         <w:tc>
@@ -2202,7 +2156,6 @@
                 <w:bCs/>
               </w:rPr>
             </w:pPr>
-            <w:proofErr w:type="spellStart"/>
             <w:r>
               <w:rPr>
                 <w:b/>
@@ -2210,7 +2163,6 @@
               </w:rPr>
               <w:t>editeur_nom</w:t>
             </w:r>
-            <w:proofErr w:type="spellEnd"/>
           </w:p>
         </w:tc>
         <w:tc>
@@ -2299,7 +2251,6 @@
       </w:r>
     </w:p>
     <w:p>
-      <w:proofErr w:type="spellStart"/>
       <w:r>
         <w:rPr>
           <w:b/>
@@ -2328,7 +2279,6 @@
         </w:rPr>
         <w:t>id</w:t>
       </w:r>
-      <w:proofErr w:type="spellEnd"/>
       <w:r>
         <w:t xml:space="preserve"> </w:t>
       </w:r>
@@ -2338,7 +2288,6 @@
       <w:r>
         <w:t xml:space="preserve"> </w:t>
       </w:r>
-      <w:proofErr w:type="spellStart"/>
       <w:r>
         <w:t>c</w:t>
       </w:r>
@@ -2351,11 +2300,9 @@
       <w:r>
         <w:t>om</w:t>
       </w:r>
-      <w:proofErr w:type="spellEnd"/>
       <w:r>
         <w:t xml:space="preserve">, </w:t>
       </w:r>
-      <w:proofErr w:type="spellStart"/>
       <w:r>
         <w:t>c</w:t>
       </w:r>
@@ -2371,18 +2318,15 @@
       <w:r>
         <w:t>e</w:t>
       </w:r>
-      <w:proofErr w:type="spellEnd"/>
       <w:r>
         <w:t xml:space="preserve">, </w:t>
       </w:r>
-      <w:proofErr w:type="spellStart"/>
       <w:r>
         <w:t>c</w:t>
       </w:r>
       <w:r>
         <w:t>lient_caution</w:t>
       </w:r>
-      <w:proofErr w:type="spellEnd"/>
     </w:p>
     <w:p>
       <w:pPr>
@@ -2400,35 +2344,17 @@
       </w:r>
     </w:p>
     <w:p>
-      <w:proofErr w:type="spellStart"/>
       <w:r>
         <w:t>c</w:t>
       </w:r>
       <w:r>
-        <w:t>lient_id</w:t>
-      </w:r>
-      <w:proofErr w:type="spellEnd"/>
-      <w:r>
-        <w:t xml:space="preserve">, </w:t>
-      </w:r>
-      <w:proofErr w:type="spellStart"/>
+        <w:t xml:space="preserve">lient_id, </w:t>
+      </w:r>
       <w:r>
         <w:t>l</w:t>
       </w:r>
       <w:r>
-        <w:t>ivre_id</w:t>
-      </w:r>
-      <w:proofErr w:type="spellEnd"/>
-      <w:r>
-        <w:t xml:space="preserve">, </w:t>
-      </w:r>
-      <w:proofErr w:type="spellStart"/>
-      <w:r>
-        <w:t>emprunt_date</w:t>
-      </w:r>
-      <w:proofErr w:type="spellEnd"/>
-      <w:r>
-        <w:t xml:space="preserve"> </w:t>
+        <w:t xml:space="preserve">ivre_id, emprunt_date </w:t>
       </w:r>
       <w:r>
         <w:sym w:font="Wingdings" w:char="F0E0"/>
@@ -2633,7 +2559,6 @@
                 <w:bCs/>
               </w:rPr>
             </w:pPr>
-            <w:proofErr w:type="spellStart"/>
             <w:r>
               <w:rPr>
                 <w:b/>
@@ -2655,7 +2580,6 @@
               </w:rPr>
               <w:t>sbm</w:t>
             </w:r>
-            <w:proofErr w:type="spellEnd"/>
           </w:p>
         </w:tc>
         <w:tc>
@@ -2719,7 +2643,6 @@
                 <w:bCs/>
               </w:rPr>
             </w:pPr>
-            <w:proofErr w:type="spellStart"/>
             <w:r>
               <w:rPr>
                 <w:b/>
@@ -2734,7 +2657,6 @@
               </w:rPr>
               <w:t>ivre_titre</w:t>
             </w:r>
-            <w:proofErr w:type="spellEnd"/>
           </w:p>
         </w:tc>
         <w:tc>
@@ -2798,7 +2720,6 @@
                 <w:bCs/>
               </w:rPr>
             </w:pPr>
-            <w:proofErr w:type="spellStart"/>
             <w:r>
               <w:rPr>
                 <w:b/>
@@ -2813,7 +2734,6 @@
               </w:rPr>
               <w:t>ivre_prix</w:t>
             </w:r>
-            <w:proofErr w:type="spellEnd"/>
           </w:p>
         </w:tc>
         <w:tc>
@@ -2880,7 +2800,6 @@
                 <w:bCs/>
               </w:rPr>
             </w:pPr>
-            <w:proofErr w:type="spellStart"/>
             <w:r>
               <w:rPr>
                 <w:b/>
@@ -2895,7 +2814,6 @@
               </w:rPr>
               <w:t>uteur_id</w:t>
             </w:r>
-            <w:proofErr w:type="spellEnd"/>
           </w:p>
         </w:tc>
         <w:tc>
@@ -2959,7 +2877,6 @@
                 <w:bCs/>
               </w:rPr>
             </w:pPr>
-            <w:proofErr w:type="spellStart"/>
             <w:r>
               <w:rPr>
                 <w:b/>
@@ -2974,7 +2891,6 @@
               </w:rPr>
               <w:t>uteur_nom</w:t>
             </w:r>
-            <w:proofErr w:type="spellEnd"/>
           </w:p>
         </w:tc>
         <w:tc>
@@ -3038,7 +2954,6 @@
                 <w:bCs/>
               </w:rPr>
             </w:pPr>
-            <w:proofErr w:type="spellStart"/>
             <w:r>
               <w:rPr>
                 <w:b/>
@@ -3053,7 +2968,6 @@
               </w:rPr>
               <w:t>uteur_prenom</w:t>
             </w:r>
-            <w:proofErr w:type="spellEnd"/>
           </w:p>
         </w:tc>
         <w:tc>
@@ -3117,7 +3031,6 @@
                 <w:bCs/>
               </w:rPr>
             </w:pPr>
-            <w:proofErr w:type="spellStart"/>
             <w:r>
               <w:rPr>
                 <w:b/>
@@ -3132,7 +3045,6 @@
               </w:rPr>
               <w:t>uteur_pseudo</w:t>
             </w:r>
-            <w:proofErr w:type="spellEnd"/>
           </w:p>
         </w:tc>
         <w:tc>
@@ -3192,7 +3104,6 @@
                 <w:bCs/>
               </w:rPr>
             </w:pPr>
-            <w:proofErr w:type="spellStart"/>
             <w:r>
               <w:rPr>
                 <w:b/>
@@ -3207,7 +3118,6 @@
               </w:rPr>
               <w:t>dition_id</w:t>
             </w:r>
-            <w:proofErr w:type="spellEnd"/>
           </w:p>
         </w:tc>
         <w:tc>
@@ -3271,7 +3181,6 @@
                 <w:bCs/>
               </w:rPr>
             </w:pPr>
-            <w:proofErr w:type="spellStart"/>
             <w:r>
               <w:rPr>
                 <w:b/>
@@ -3279,7 +3188,6 @@
               </w:rPr>
               <w:t>edition_ordre</w:t>
             </w:r>
-            <w:proofErr w:type="spellEnd"/>
           </w:p>
         </w:tc>
         <w:tc>
@@ -3342,7 +3250,6 @@
                 <w:bCs/>
               </w:rPr>
             </w:pPr>
-            <w:proofErr w:type="spellStart"/>
             <w:r>
               <w:rPr>
                 <w:b/>
@@ -3357,7 +3264,6 @@
               </w:rPr>
               <w:t>dition_date</w:t>
             </w:r>
-            <w:proofErr w:type="spellEnd"/>
           </w:p>
         </w:tc>
         <w:tc>
@@ -3417,7 +3323,6 @@
                 <w:bCs/>
               </w:rPr>
             </w:pPr>
-            <w:proofErr w:type="spellStart"/>
             <w:r>
               <w:rPr>
                 <w:b/>
@@ -3432,7 +3337,6 @@
               </w:rPr>
               <w:t>dition_nbr_exemplaire</w:t>
             </w:r>
-            <w:proofErr w:type="spellEnd"/>
           </w:p>
         </w:tc>
         <w:tc>
@@ -3496,7 +3400,6 @@
                 <w:bCs/>
               </w:rPr>
             </w:pPr>
-            <w:proofErr w:type="spellStart"/>
             <w:r>
               <w:rPr>
                 <w:b/>
@@ -3511,7 +3414,6 @@
               </w:rPr>
               <w:t>_id</w:t>
             </w:r>
-            <w:proofErr w:type="spellEnd"/>
           </w:p>
         </w:tc>
         <w:tc>
@@ -3575,7 +3477,6 @@
                 <w:bCs/>
               </w:rPr>
             </w:pPr>
-            <w:proofErr w:type="spellStart"/>
             <w:r>
               <w:rPr>
                 <w:b/>
@@ -3590,7 +3491,6 @@
               </w:rPr>
               <w:t>_nom</w:t>
             </w:r>
-            <w:proofErr w:type="spellEnd"/>
           </w:p>
         </w:tc>
         <w:tc>
@@ -3654,7 +3554,6 @@
                 <w:bCs/>
               </w:rPr>
             </w:pPr>
-            <w:proofErr w:type="spellStart"/>
             <w:r>
               <w:rPr>
                 <w:b/>
@@ -3662,7 +3561,6 @@
               </w:rPr>
               <w:t>concours_annee</w:t>
             </w:r>
-            <w:proofErr w:type="spellEnd"/>
           </w:p>
         </w:tc>
         <w:tc>
@@ -3718,7 +3616,6 @@
                 <w:bCs/>
               </w:rPr>
             </w:pPr>
-            <w:proofErr w:type="spellStart"/>
             <w:r>
               <w:rPr>
                 <w:b/>
@@ -3733,7 +3630,6 @@
               </w:rPr>
               <w:t>ibraire_id</w:t>
             </w:r>
-            <w:proofErr w:type="spellEnd"/>
           </w:p>
         </w:tc>
         <w:tc>
@@ -3797,7 +3693,6 @@
                 <w:bCs/>
               </w:rPr>
             </w:pPr>
-            <w:proofErr w:type="spellStart"/>
             <w:r>
               <w:rPr>
                 <w:b/>
@@ -3812,7 +3707,6 @@
               </w:rPr>
               <w:t>ibraire_adresse</w:t>
             </w:r>
-            <w:proofErr w:type="spellEnd"/>
           </w:p>
         </w:tc>
         <w:tc>
@@ -4048,7 +3942,6 @@
                 <w:bCs/>
               </w:rPr>
             </w:pPr>
-            <w:proofErr w:type="spellStart"/>
             <w:r>
               <w:rPr>
                 <w:b/>
@@ -4063,7 +3956,6 @@
               </w:rPr>
               <w:t>ourse_id</w:t>
             </w:r>
-            <w:proofErr w:type="spellEnd"/>
           </w:p>
         </w:tc>
         <w:tc>
@@ -4127,7 +4019,6 @@
                 <w:bCs/>
               </w:rPr>
             </w:pPr>
-            <w:proofErr w:type="spellStart"/>
             <w:r>
               <w:rPr>
                 <w:b/>
@@ -4149,7 +4040,6 @@
               </w:rPr>
               <w:t>nom</w:t>
             </w:r>
-            <w:proofErr w:type="spellEnd"/>
           </w:p>
         </w:tc>
         <w:tc>
@@ -4210,7 +4100,6 @@
                 <w:bCs/>
               </w:rPr>
             </w:pPr>
-            <w:proofErr w:type="spellStart"/>
             <w:r>
               <w:rPr>
                 <w:b/>
@@ -4225,7 +4114,6 @@
               </w:rPr>
               <w:t>ourse_date</w:t>
             </w:r>
-            <w:proofErr w:type="spellEnd"/>
           </w:p>
         </w:tc>
         <w:tc>
@@ -4282,7 +4170,6 @@
                 <w:bCs/>
               </w:rPr>
             </w:pPr>
-            <w:proofErr w:type="spellStart"/>
             <w:r>
               <w:rPr>
                 <w:b/>
@@ -4297,7 +4184,6 @@
               </w:rPr>
               <w:t>heval_id</w:t>
             </w:r>
-            <w:proofErr w:type="spellEnd"/>
           </w:p>
         </w:tc>
         <w:tc>
@@ -4358,7 +4244,6 @@
                 <w:bCs/>
               </w:rPr>
             </w:pPr>
-            <w:proofErr w:type="spellStart"/>
             <w:r>
               <w:rPr>
                 <w:b/>
@@ -4373,7 +4258,6 @@
               </w:rPr>
               <w:t>heval_nom</w:t>
             </w:r>
-            <w:proofErr w:type="spellEnd"/>
           </w:p>
         </w:tc>
         <w:tc>
@@ -4434,7 +4318,6 @@
                 <w:bCs/>
               </w:rPr>
             </w:pPr>
-            <w:proofErr w:type="spellStart"/>
             <w:r>
               <w:rPr>
                 <w:b/>
@@ -4456,7 +4339,6 @@
               </w:rPr>
               <w:t>id</w:t>
             </w:r>
-            <w:proofErr w:type="spellEnd"/>
           </w:p>
         </w:tc>
         <w:tc>
@@ -4517,7 +4399,6 @@
                 <w:bCs/>
               </w:rPr>
             </w:pPr>
-            <w:proofErr w:type="spellStart"/>
             <w:r>
               <w:rPr>
                 <w:b/>
@@ -4525,7 +4406,6 @@
               </w:rPr>
               <w:t>pari_type</w:t>
             </w:r>
-            <w:proofErr w:type="spellEnd"/>
           </w:p>
         </w:tc>
         <w:tc>
@@ -4586,7 +4466,6 @@
                 <w:bCs/>
               </w:rPr>
             </w:pPr>
-            <w:proofErr w:type="spellStart"/>
             <w:r>
               <w:rPr>
                 <w:b/>
@@ -4594,7 +4473,6 @@
               </w:rPr>
               <w:t>pari_somme_jouee</w:t>
             </w:r>
-            <w:proofErr w:type="spellEnd"/>
           </w:p>
         </w:tc>
         <w:tc>
@@ -4655,7 +4533,6 @@
                 <w:bCs/>
               </w:rPr>
             </w:pPr>
-            <w:proofErr w:type="spellStart"/>
             <w:r>
               <w:rPr>
                 <w:b/>
@@ -4677,7 +4554,6 @@
               </w:rPr>
               <w:t>numero_jouee</w:t>
             </w:r>
-            <w:proofErr w:type="spellEnd"/>
           </w:p>
         </w:tc>
         <w:tc>
@@ -4922,7 +4798,6 @@
                 <w:bCs/>
               </w:rPr>
             </w:pPr>
-            <w:proofErr w:type="spellStart"/>
             <w:r>
               <w:rPr>
                 <w:b/>
@@ -4930,7 +4805,6 @@
               </w:rPr>
               <w:t>client_id</w:t>
             </w:r>
-            <w:proofErr w:type="spellEnd"/>
           </w:p>
         </w:tc>
         <w:tc>
@@ -4994,7 +4868,6 @@
                 <w:bCs/>
               </w:rPr>
             </w:pPr>
-            <w:proofErr w:type="spellStart"/>
             <w:r>
               <w:rPr>
                 <w:b/>
@@ -5002,7 +4875,6 @@
               </w:rPr>
               <w:t>client_nom</w:t>
             </w:r>
-            <w:proofErr w:type="spellEnd"/>
           </w:p>
         </w:tc>
         <w:tc>
@@ -5066,7 +4938,6 @@
                 <w:bCs/>
               </w:rPr>
             </w:pPr>
-            <w:proofErr w:type="spellStart"/>
             <w:r>
               <w:rPr>
                 <w:b/>
@@ -5074,7 +4945,6 @@
               </w:rPr>
               <w:t>client_prenom</w:t>
             </w:r>
-            <w:proofErr w:type="spellEnd"/>
           </w:p>
         </w:tc>
         <w:tc>
@@ -5138,7 +5008,6 @@
                 <w:bCs/>
               </w:rPr>
             </w:pPr>
-            <w:proofErr w:type="spellStart"/>
             <w:r>
               <w:rPr>
                 <w:b/>
@@ -5146,7 +5015,6 @@
               </w:rPr>
               <w:t>client_date_naissance</w:t>
             </w:r>
-            <w:proofErr w:type="spellEnd"/>
           </w:p>
         </w:tc>
         <w:tc>
@@ -5206,7 +5074,6 @@
                 <w:bCs/>
               </w:rPr>
             </w:pPr>
-            <w:proofErr w:type="spellStart"/>
             <w:r>
               <w:rPr>
                 <w:b/>
@@ -5214,7 +5081,6 @@
               </w:rPr>
               <w:t>client_solde</w:t>
             </w:r>
-            <w:proofErr w:type="spellEnd"/>
           </w:p>
         </w:tc>
         <w:tc>
@@ -5278,7 +5144,6 @@
                 <w:bCs/>
               </w:rPr>
             </w:pPr>
-            <w:proofErr w:type="spellStart"/>
             <w:r>
               <w:rPr>
                 <w:b/>
@@ -5286,7 +5151,6 @@
               </w:rPr>
               <w:t>film_id</w:t>
             </w:r>
-            <w:proofErr w:type="spellEnd"/>
           </w:p>
         </w:tc>
         <w:tc>
@@ -5420,7 +5284,6 @@
                 <w:bCs/>
               </w:rPr>
             </w:pPr>
-            <w:proofErr w:type="spellStart"/>
             <w:r>
               <w:rPr>
                 <w:b/>
@@ -5428,7 +5291,6 @@
               </w:rPr>
               <w:t>film_duree</w:t>
             </w:r>
-            <w:proofErr w:type="spellEnd"/>
           </w:p>
         </w:tc>
         <w:tc>
@@ -5492,7 +5354,6 @@
                 <w:bCs/>
               </w:rPr>
             </w:pPr>
-            <w:proofErr w:type="spellStart"/>
             <w:r>
               <w:rPr>
                 <w:b/>
@@ -5500,7 +5361,6 @@
               </w:rPr>
               <w:t>video_id</w:t>
             </w:r>
-            <w:proofErr w:type="spellEnd"/>
           </w:p>
         </w:tc>
         <w:tc>
@@ -5564,7 +5424,6 @@
                 <w:bCs/>
               </w:rPr>
             </w:pPr>
-            <w:proofErr w:type="spellStart"/>
             <w:r>
               <w:rPr>
                 <w:b/>
@@ -5572,7 +5431,6 @@
               </w:rPr>
               <w:t>video_version</w:t>
             </w:r>
-            <w:proofErr w:type="spellEnd"/>
           </w:p>
         </w:tc>
         <w:tc>
@@ -5582,15 +5440,7 @@
           </w:tcPr>
           <w:p>
             <w:r>
-              <w:t xml:space="preserve">Version de la vidéo (en, </w:t>
-            </w:r>
-            <w:proofErr w:type="spellStart"/>
-            <w:r>
-              <w:t>fr</w:t>
-            </w:r>
-            <w:proofErr w:type="spellEnd"/>
-            <w:r>
-              <w:t>, es...)</w:t>
+              <w:t>Version de la vidéo (en, fr, es...)</w:t>
             </w:r>
           </w:p>
         </w:tc>
@@ -5644,7 +5494,6 @@
                 <w:bCs/>
               </w:rPr>
             </w:pPr>
-            <w:proofErr w:type="spellStart"/>
             <w:r>
               <w:rPr>
                 <w:b/>
@@ -5652,7 +5501,6 @@
               </w:rPr>
               <w:t>genre_id</w:t>
             </w:r>
-            <w:proofErr w:type="spellEnd"/>
           </w:p>
         </w:tc>
         <w:tc>
@@ -5716,7 +5564,6 @@
                 <w:bCs/>
               </w:rPr>
             </w:pPr>
-            <w:proofErr w:type="spellStart"/>
             <w:r>
               <w:rPr>
                 <w:b/>
@@ -5724,7 +5571,6 @@
               </w:rPr>
               <w:t>genre_nom</w:t>
             </w:r>
-            <w:proofErr w:type="spellEnd"/>
           </w:p>
         </w:tc>
         <w:tc>
@@ -5788,7 +5634,6 @@
                 <w:bCs/>
               </w:rPr>
             </w:pPr>
-            <w:proofErr w:type="spellStart"/>
             <w:r>
               <w:rPr>
                 <w:b/>
@@ -5796,7 +5641,6 @@
               </w:rPr>
               <w:t>type_public_id</w:t>
             </w:r>
-            <w:proofErr w:type="spellEnd"/>
           </w:p>
         </w:tc>
         <w:tc>
@@ -5865,9 +5709,22 @@
                 <w:b/>
                 <w:bCs/>
               </w:rPr>
-              <w:t>type-</w:t>
-            </w:r>
-            <w:proofErr w:type="spellStart"/>
+              <w:t>t</w:t>
+            </w:r>
+            <w:r>
+              <w:rPr>
+                <w:b/>
+                <w:bCs/>
+              </w:rPr>
+              <w:t>ype</w:t>
+            </w:r>
+            <w:r>
+              <w:rPr>
+                <w:b/>
+                <w:bCs/>
+              </w:rPr>
+              <w:t>_</w:t>
+            </w:r>
             <w:r>
               <w:rPr>
                 <w:b/>
@@ -5875,7 +5732,6 @@
               </w:rPr>
               <w:t>public_intitule</w:t>
             </w:r>
-            <w:proofErr w:type="spellEnd"/>
           </w:p>
         </w:tc>
         <w:tc>
@@ -5935,7 +5791,6 @@
                 <w:bCs/>
               </w:rPr>
             </w:pPr>
-            <w:proofErr w:type="spellStart"/>
             <w:r>
               <w:rPr>
                 <w:b/>
@@ -5943,7 +5798,6 @@
               </w:rPr>
               <w:t>realisateur_id</w:t>
             </w:r>
-            <w:proofErr w:type="spellEnd"/>
           </w:p>
         </w:tc>
         <w:tc>
@@ -6007,7 +5861,6 @@
                 <w:bCs/>
               </w:rPr>
             </w:pPr>
-            <w:proofErr w:type="spellStart"/>
             <w:r>
               <w:rPr>
                 <w:b/>
@@ -6015,7 +5868,6 @@
               </w:rPr>
               <w:t>realisateur_nom</w:t>
             </w:r>
-            <w:proofErr w:type="spellEnd"/>
           </w:p>
         </w:tc>
         <w:tc>
@@ -6079,7 +5931,6 @@
                 <w:bCs/>
               </w:rPr>
             </w:pPr>
-            <w:proofErr w:type="spellStart"/>
             <w:r>
               <w:rPr>
                 <w:b/>
@@ -6087,7 +5938,6 @@
               </w:rPr>
               <w:t>realisateur_prenom</w:t>
             </w:r>
-            <w:proofErr w:type="spellEnd"/>
           </w:p>
         </w:tc>
         <w:tc>
@@ -6151,7 +6001,6 @@
                 <w:bCs/>
               </w:rPr>
             </w:pPr>
-            <w:proofErr w:type="spellStart"/>
             <w:r>
               <w:rPr>
                 <w:b/>
@@ -6159,7 +6008,6 @@
               </w:rPr>
               <w:t>acteur_id</w:t>
             </w:r>
-            <w:proofErr w:type="spellEnd"/>
           </w:p>
         </w:tc>
         <w:tc>
@@ -6223,7 +6071,6 @@
                 <w:bCs/>
               </w:rPr>
             </w:pPr>
-            <w:proofErr w:type="spellStart"/>
             <w:r>
               <w:rPr>
                 <w:b/>
@@ -6231,7 +6078,6 @@
               </w:rPr>
               <w:t>acteur_nom</w:t>
             </w:r>
-            <w:proofErr w:type="spellEnd"/>
           </w:p>
         </w:tc>
         <w:tc>
@@ -6295,7 +6141,6 @@
                 <w:bCs/>
               </w:rPr>
             </w:pPr>
-            <w:proofErr w:type="spellStart"/>
             <w:r>
               <w:rPr>
                 <w:b/>
@@ -6303,7 +6148,6 @@
               </w:rPr>
               <w:t>acteur_prenom</w:t>
             </w:r>
-            <w:proofErr w:type="spellEnd"/>
           </w:p>
         </w:tc>
         <w:tc>
@@ -6367,7 +6211,6 @@
                 <w:bCs/>
               </w:rPr>
             </w:pPr>
-            <w:proofErr w:type="spellStart"/>
             <w:r>
               <w:rPr>
                 <w:b/>
@@ -6375,7 +6218,6 @@
               </w:rPr>
               <w:t>location_date</w:t>
             </w:r>
-            <w:proofErr w:type="spellEnd"/>
           </w:p>
         </w:tc>
         <w:tc>
@@ -6495,7 +6337,6 @@
       </w:pPr>
     </w:p>
     <w:p>
-      <w:proofErr w:type="spellStart"/>
       <w:r>
         <w:rPr>
           <w:b/>
@@ -6503,7 +6344,6 @@
         </w:rPr>
         <w:t>client_id</w:t>
       </w:r>
-      <w:proofErr w:type="spellEnd"/>
       <w:r>
         <w:t xml:space="preserve"> </w:t>
       </w:r>
@@ -6511,106 +6351,40 @@
         <w:sym w:font="Wingdings" w:char="F0E0"/>
       </w:r>
       <w:r>
-        <w:t xml:space="preserve"> </w:t>
-      </w:r>
-      <w:proofErr w:type="spellStart"/>
-      <w:r>
-        <w:t>client_nom</w:t>
-      </w:r>
-      <w:proofErr w:type="spellEnd"/>
-      <w:r>
-        <w:t xml:space="preserve">, </w:t>
-      </w:r>
-      <w:proofErr w:type="spellStart"/>
-      <w:r>
-        <w:t>client_prenom</w:t>
-      </w:r>
-      <w:proofErr w:type="spellEnd"/>
-      <w:r>
-        <w:t xml:space="preserve">, </w:t>
-      </w:r>
-      <w:proofErr w:type="spellStart"/>
-      <w:r>
-        <w:t>client_date_naissance</w:t>
-      </w:r>
-      <w:proofErr w:type="spellEnd"/>
-      <w:r>
-        <w:t xml:space="preserve">, </w:t>
-      </w:r>
-      <w:proofErr w:type="spellStart"/>
-      <w:r>
-        <w:t>client_solde</w:t>
-      </w:r>
-      <w:proofErr w:type="spellEnd"/>
+        <w:t xml:space="preserve"> client_nom, client_prenom, client_date_naissance, client_solde</w:t>
+      </w:r>
     </w:p>
     <w:p>
-      <w:proofErr w:type="spellStart"/>
       <w:r>
         <w:rPr>
           <w:b/>
           <w:bCs/>
         </w:rPr>
-        <w:t>genre_id</w:t>
-      </w:r>
-      <w:proofErr w:type="spellEnd"/>
+        <w:t xml:space="preserve">genre_id </w:t>
+      </w:r>
+      <w:r>
+        <w:sym w:font="Wingdings" w:char="F0E0"/>
+      </w:r>
+      <w:r>
+        <w:t xml:space="preserve"> genre_nom, genre_public</w:t>
+      </w:r>
+    </w:p>
+    <w:p>
       <w:r>
         <w:rPr>
           <w:b/>
           <w:bCs/>
         </w:rPr>
-        <w:t xml:space="preserve"> </w:t>
+        <w:t xml:space="preserve">type_public_id </w:t>
       </w:r>
       <w:r>
         <w:sym w:font="Wingdings" w:char="F0E0"/>
       </w:r>
       <w:r>
-        <w:t xml:space="preserve"> </w:t>
-      </w:r>
-      <w:proofErr w:type="spellStart"/>
-      <w:r>
-        <w:t>genre_nom</w:t>
-      </w:r>
-      <w:proofErr w:type="spellEnd"/>
-      <w:r>
-        <w:t xml:space="preserve">, </w:t>
-      </w:r>
-      <w:proofErr w:type="spellStart"/>
-      <w:r>
-        <w:t>genre_public</w:t>
-      </w:r>
-      <w:proofErr w:type="spellEnd"/>
+        <w:t xml:space="preserve"> type_public_intitule</w:t>
+      </w:r>
     </w:p>
     <w:p>
-      <w:proofErr w:type="spellStart"/>
-      <w:r>
-        <w:rPr>
-          <w:b/>
-          <w:bCs/>
-        </w:rPr>
-        <w:t>type_public_id</w:t>
-      </w:r>
-      <w:proofErr w:type="spellEnd"/>
-      <w:r>
-        <w:rPr>
-          <w:b/>
-          <w:bCs/>
-        </w:rPr>
-        <w:t xml:space="preserve"> </w:t>
-      </w:r>
-      <w:r>
-        <w:sym w:font="Wingdings" w:char="F0E0"/>
-      </w:r>
-      <w:r>
-        <w:t xml:space="preserve"> </w:t>
-      </w:r>
-      <w:proofErr w:type="spellStart"/>
-      <w:r>
-        <w:t>type_public_intitule</w:t>
-      </w:r>
-      <w:proofErr w:type="spellEnd"/>
-    </w:p>
-    <w:p>
-      <w:proofErr w:type="spellStart"/>
       <w:r>
         <w:rPr>
           <w:b/>
@@ -6618,7 +6392,6 @@
         </w:rPr>
         <w:t>acteur_id</w:t>
       </w:r>
-      <w:proofErr w:type="spellEnd"/>
       <w:r>
         <w:t xml:space="preserve"> </w:t>
       </w:r>
@@ -6626,21 +6399,8 @@
         <w:sym w:font="Wingdings" w:char="F0E0"/>
       </w:r>
       <w:r>
-        <w:t xml:space="preserve"> </w:t>
-      </w:r>
-      <w:proofErr w:type="spellStart"/>
-      <w:r>
-        <w:t>acteur_nom</w:t>
-      </w:r>
-      <w:proofErr w:type="spellEnd"/>
-      <w:r>
-        <w:t xml:space="preserve">, </w:t>
-      </w:r>
-      <w:proofErr w:type="spellStart"/>
-      <w:r>
-        <w:t>acteur_prenom</w:t>
-      </w:r>
-      <w:proofErr w:type="spellEnd"/>
+        <w:t xml:space="preserve"> acteur_nom, acteur_prenom</w:t>
+      </w:r>
     </w:p>
     <w:p>
       <w:r>
@@ -6648,7 +6408,6 @@
       </w:r>
     </w:p>
     <w:p>
-      <w:proofErr w:type="spellStart"/>
       <w:r>
         <w:rPr>
           <w:b/>
@@ -6656,7 +6415,6 @@
         </w:rPr>
         <w:t>Video_id</w:t>
       </w:r>
-      <w:proofErr w:type="spellEnd"/>
       <w:r>
         <w:t xml:space="preserve"> </w:t>
       </w:r>
@@ -6664,88 +6422,23 @@
         <w:sym w:font="Wingdings" w:char="F0E0"/>
       </w:r>
       <w:r>
-        <w:t xml:space="preserve"> </w:t>
-      </w:r>
-      <w:proofErr w:type="spellStart"/>
-      <w:r>
-        <w:t>film_id</w:t>
-      </w:r>
-      <w:proofErr w:type="spellEnd"/>
-      <w:r>
-        <w:t xml:space="preserve"> </w:t>
+        <w:t xml:space="preserve"> film_id </w:t>
       </w:r>
       <w:r>
         <w:sym w:font="Wingdings" w:char="F0E0"/>
       </w:r>
       <w:r>
-        <w:t xml:space="preserve"> </w:t>
-      </w:r>
-      <w:proofErr w:type="spellStart"/>
-      <w:r>
-        <w:t>film_titre</w:t>
-      </w:r>
-      <w:proofErr w:type="spellEnd"/>
-      <w:r>
-        <w:t xml:space="preserve"> </w:t>
+        <w:t xml:space="preserve"> film_titre </w:t>
       </w:r>
       <w:r>
         <w:rPr>
           <w:sz w:val="18"/>
           <w:szCs w:val="18"/>
         </w:rPr>
-        <w:t xml:space="preserve">(à partir de </w:t>
-      </w:r>
-      <w:proofErr w:type="spellStart"/>
-      <w:r>
-        <w:rPr>
-          <w:sz w:val="18"/>
-          <w:szCs w:val="18"/>
-        </w:rPr>
-        <w:t>video_id</w:t>
-      </w:r>
-      <w:proofErr w:type="spellEnd"/>
-      <w:r>
-        <w:rPr>
-          <w:sz w:val="18"/>
-          <w:szCs w:val="18"/>
-        </w:rPr>
-        <w:t xml:space="preserve"> on a accès a </w:t>
-      </w:r>
-      <w:proofErr w:type="spellStart"/>
-      <w:r>
-        <w:rPr>
-          <w:sz w:val="18"/>
-          <w:szCs w:val="18"/>
-        </w:rPr>
-        <w:t>fim_id</w:t>
-      </w:r>
-      <w:proofErr w:type="spellEnd"/>
-      <w:r>
-        <w:rPr>
-          <w:sz w:val="18"/>
-          <w:szCs w:val="18"/>
-        </w:rPr>
-        <w:t xml:space="preserve"> qui donne accès au </w:t>
-      </w:r>
-      <w:proofErr w:type="spellStart"/>
-      <w:r>
-        <w:rPr>
-          <w:sz w:val="18"/>
-          <w:szCs w:val="18"/>
-        </w:rPr>
-        <w:t>film_titre</w:t>
-      </w:r>
-      <w:proofErr w:type="spellEnd"/>
-      <w:r>
-        <w:rPr>
-          <w:sz w:val="18"/>
-          <w:szCs w:val="18"/>
-        </w:rPr>
-        <w:t>)</w:t>
+        <w:t>(à partir de video_id on a accès a fim_id qui donne accès au film_titre)</w:t>
       </w:r>
     </w:p>
     <w:p>
-      <w:proofErr w:type="spellStart"/>
       <w:r>
         <w:rPr>
           <w:b/>
@@ -6753,7 +6446,6 @@
         </w:rPr>
         <w:t>Video_id</w:t>
       </w:r>
-      <w:proofErr w:type="spellEnd"/>
       <w:r>
         <w:t xml:space="preserve"> </w:t>
       </w:r>
@@ -6761,13 +6453,8 @@
         <w:sym w:font="Wingdings" w:char="F0E0"/>
       </w:r>
       <w:r>
-        <w:t xml:space="preserve"> </w:t>
-      </w:r>
-      <w:proofErr w:type="spellStart"/>
-      <w:r>
-        <w:t>video_version</w:t>
-      </w:r>
-      <w:proofErr w:type="spellEnd"/>
+        <w:t xml:space="preserve"> video_version</w:t>
+      </w:r>
     </w:p>
     <w:p/>
     <w:p>
@@ -7005,6 +6692,1707 @@
         <w:t xml:space="preserve"> genres</w:t>
       </w:r>
     </w:p>
+    <w:p/>
+    <w:p>
+      <w:r>
+        <w:t>(toujours s’arranger pour avoir 0 d’un dés côté de la relation pour le SQL)</w:t>
+      </w:r>
+    </w:p>
+    <w:p/>
+    <w:p/>
+    <w:p/>
+    <w:p/>
+    <w:p/>
+    <w:p/>
+    <w:p/>
+    <w:p/>
+    <w:p/>
+    <w:p/>
+    <w:p/>
+    <w:p/>
+    <w:p/>
+    <w:p/>
+    <w:p/>
+    <w:p>
+      <w:pPr>
+        <w:rPr>
+          <w:b/>
+          <w:bCs/>
+          <w:sz w:val="32"/>
+          <w:szCs w:val="32"/>
+        </w:rPr>
+      </w:pPr>
+      <w:r>
+        <w:rPr>
+          <w:b/>
+          <w:bCs/>
+          <w:sz w:val="32"/>
+          <w:szCs w:val="32"/>
+        </w:rPr>
+        <w:t>Aéroport</w:t>
+      </w:r>
+    </w:p>
+    <w:tbl>
+      <w:tblPr>
+        <w:tblStyle w:val="Grilledutableau"/>
+        <w:tblW w:w="9625" w:type="dxa"/>
+        <w:tblLook w:val="04A0" w:firstRow="1" w:lastRow="0" w:firstColumn="1" w:lastColumn="0" w:noHBand="0" w:noVBand="1"/>
+      </w:tblPr>
+      <w:tblGrid>
+        <w:gridCol w:w="2986"/>
+        <w:gridCol w:w="2070"/>
+        <w:gridCol w:w="1945"/>
+        <w:gridCol w:w="1241"/>
+        <w:gridCol w:w="1383"/>
+      </w:tblGrid>
+      <w:tr>
+        <w:tc>
+          <w:tcPr>
+            <w:tcW w:w="3181" w:type="dxa"/>
+            <w:shd w:val="clear" w:color="auto" w:fill="0A2F41" w:themeFill="accent1" w:themeFillShade="80"/>
+          </w:tcPr>
+          <w:p>
+            <w:pPr>
+              <w:jc w:val="center"/>
+            </w:pPr>
+            <w:r>
+              <w:rPr>
+                <w:b/>
+                <w:bCs/>
+                <w:color w:val="FFFFFF" w:themeColor="background1"/>
+              </w:rPr>
+              <w:t>Mnémonique</w:t>
+            </w:r>
+          </w:p>
+        </w:tc>
+        <w:tc>
+          <w:tcPr>
+            <w:tcW w:w="2070" w:type="dxa"/>
+            <w:shd w:val="clear" w:color="auto" w:fill="0A2F41" w:themeFill="accent1" w:themeFillShade="80"/>
+          </w:tcPr>
+          <w:p>
+            <w:pPr>
+              <w:jc w:val="center"/>
+            </w:pPr>
+            <w:r>
+              <w:rPr>
+                <w:b/>
+                <w:bCs/>
+                <w:color w:val="FFFFFF" w:themeColor="background1"/>
+              </w:rPr>
+              <w:t>Signification</w:t>
+            </w:r>
+          </w:p>
+        </w:tc>
+        <w:tc>
+          <w:tcPr>
+            <w:tcW w:w="1750" w:type="dxa"/>
+            <w:shd w:val="clear" w:color="auto" w:fill="0A2F41" w:themeFill="accent1" w:themeFillShade="80"/>
+          </w:tcPr>
+          <w:p>
+            <w:pPr>
+              <w:jc w:val="center"/>
+            </w:pPr>
+            <w:r>
+              <w:rPr>
+                <w:b/>
+                <w:bCs/>
+                <w:color w:val="FFFFFF" w:themeColor="background1"/>
+              </w:rPr>
+              <w:t>Type</w:t>
+            </w:r>
+          </w:p>
+        </w:tc>
+        <w:tc>
+          <w:tcPr>
+            <w:tcW w:w="1241" w:type="dxa"/>
+            <w:shd w:val="clear" w:color="auto" w:fill="0A2F41" w:themeFill="accent1" w:themeFillShade="80"/>
+          </w:tcPr>
+          <w:p>
+            <w:pPr>
+              <w:jc w:val="center"/>
+            </w:pPr>
+            <w:r>
+              <w:rPr>
+                <w:b/>
+                <w:bCs/>
+                <w:color w:val="FFFFFF" w:themeColor="background1"/>
+              </w:rPr>
+              <w:t>Longueur</w:t>
+            </w:r>
+          </w:p>
+        </w:tc>
+        <w:tc>
+          <w:tcPr>
+            <w:tcW w:w="1383" w:type="dxa"/>
+            <w:shd w:val="clear" w:color="auto" w:fill="0A2F41" w:themeFill="accent1" w:themeFillShade="80"/>
+          </w:tcPr>
+          <w:p>
+            <w:pPr>
+              <w:jc w:val="center"/>
+            </w:pPr>
+            <w:r>
+              <w:rPr>
+                <w:b/>
+                <w:bCs/>
+                <w:color w:val="FFFFFF" w:themeColor="background1"/>
+              </w:rPr>
+              <w:t>Contrainte</w:t>
+            </w:r>
+          </w:p>
+        </w:tc>
+      </w:tr>
+      <w:tr>
+        <w:tc>
+          <w:tcPr>
+            <w:tcW w:w="3181" w:type="dxa"/>
+            <w:shd w:val="clear" w:color="auto" w:fill="D9F2D0" w:themeFill="accent6" w:themeFillTint="33"/>
+          </w:tcPr>
+          <w:p>
+            <w:pPr>
+              <w:rPr>
+                <w:b/>
+                <w:bCs/>
+              </w:rPr>
+            </w:pPr>
+            <w:r>
+              <w:rPr>
+                <w:b/>
+                <w:bCs/>
+              </w:rPr>
+              <w:t>avion_id</w:t>
+            </w:r>
+          </w:p>
+        </w:tc>
+        <w:tc>
+          <w:tcPr>
+            <w:tcW w:w="2070" w:type="dxa"/>
+            <w:shd w:val="clear" w:color="auto" w:fill="D9F2D0" w:themeFill="accent6" w:themeFillTint="33"/>
+          </w:tcPr>
+          <w:p>
+            <w:r>
+              <w:t>Numéro d’immatriculation</w:t>
+            </w:r>
+          </w:p>
+        </w:tc>
+        <w:tc>
+          <w:tcPr>
+            <w:tcW w:w="1750" w:type="dxa"/>
+            <w:shd w:val="clear" w:color="auto" w:fill="D9F2D0" w:themeFill="accent6" w:themeFillTint="33"/>
+          </w:tcPr>
+          <w:p>
+            <w:r>
+              <w:t>Alphabétique</w:t>
+            </w:r>
+          </w:p>
+        </w:tc>
+        <w:tc>
+          <w:tcPr>
+            <w:tcW w:w="1241" w:type="dxa"/>
+            <w:shd w:val="clear" w:color="auto" w:fill="D9F2D0" w:themeFill="accent6" w:themeFillTint="33"/>
+          </w:tcPr>
+          <w:p>
+            <w:r>
+              <w:t>5</w:t>
+            </w:r>
+          </w:p>
+        </w:tc>
+        <w:tc>
+          <w:tcPr>
+            <w:tcW w:w="1383" w:type="dxa"/>
+            <w:shd w:val="clear" w:color="auto" w:fill="D9F2D0" w:themeFill="accent6" w:themeFillTint="33"/>
+          </w:tcPr>
+          <w:p>
+            <w:r>
+              <w:t>Identifiant</w:t>
+            </w:r>
+          </w:p>
+        </w:tc>
+      </w:tr>
+      <w:tr>
+        <w:tc>
+          <w:tcPr>
+            <w:tcW w:w="3181" w:type="dxa"/>
+            <w:shd w:val="clear" w:color="auto" w:fill="D9F2D0" w:themeFill="accent6" w:themeFillTint="33"/>
+          </w:tcPr>
+          <w:p>
+            <w:pPr>
+              <w:rPr>
+                <w:b/>
+                <w:bCs/>
+              </w:rPr>
+            </w:pPr>
+            <w:r>
+              <w:rPr>
+                <w:b/>
+                <w:bCs/>
+              </w:rPr>
+              <w:t>avion_nom</w:t>
+            </w:r>
+          </w:p>
+        </w:tc>
+        <w:tc>
+          <w:tcPr>
+            <w:tcW w:w="2070" w:type="dxa"/>
+            <w:shd w:val="clear" w:color="auto" w:fill="D9F2D0" w:themeFill="accent6" w:themeFillTint="33"/>
+          </w:tcPr>
+          <w:p>
+            <w:r>
+              <w:t>Nom de l’avion</w:t>
+            </w:r>
+          </w:p>
+        </w:tc>
+        <w:tc>
+          <w:tcPr>
+            <w:tcW w:w="1750" w:type="dxa"/>
+            <w:shd w:val="clear" w:color="auto" w:fill="D9F2D0" w:themeFill="accent6" w:themeFillTint="33"/>
+          </w:tcPr>
+          <w:p>
+            <w:r>
+              <w:t>Alphanumérique</w:t>
+            </w:r>
+          </w:p>
+        </w:tc>
+        <w:tc>
+          <w:tcPr>
+            <w:tcW w:w="1241" w:type="dxa"/>
+            <w:shd w:val="clear" w:color="auto" w:fill="D9F2D0" w:themeFill="accent6" w:themeFillTint="33"/>
+          </w:tcPr>
+          <w:p>
+            <w:r>
+              <w:t>100</w:t>
+            </w:r>
+          </w:p>
+        </w:tc>
+        <w:tc>
+          <w:tcPr>
+            <w:tcW w:w="1383" w:type="dxa"/>
+            <w:shd w:val="clear" w:color="auto" w:fill="D9F2D0" w:themeFill="accent6" w:themeFillTint="33"/>
+          </w:tcPr>
+          <w:p>
+            <w:r>
+              <w:t>Obligatoire</w:t>
+            </w:r>
+          </w:p>
+        </w:tc>
+      </w:tr>
+      <w:tr>
+        <w:tc>
+          <w:tcPr>
+            <w:tcW w:w="3181" w:type="dxa"/>
+            <w:shd w:val="clear" w:color="auto" w:fill="D9F2D0" w:themeFill="accent6" w:themeFillTint="33"/>
+          </w:tcPr>
+          <w:p>
+            <w:pPr>
+              <w:rPr>
+                <w:b/>
+                <w:bCs/>
+              </w:rPr>
+            </w:pPr>
+            <w:r>
+              <w:rPr>
+                <w:b/>
+                <w:bCs/>
+              </w:rPr>
+              <w:t>avion_constructeur</w:t>
+            </w:r>
+          </w:p>
+        </w:tc>
+        <w:tc>
+          <w:tcPr>
+            <w:tcW w:w="2070" w:type="dxa"/>
+            <w:shd w:val="clear" w:color="auto" w:fill="D9F2D0" w:themeFill="accent6" w:themeFillTint="33"/>
+          </w:tcPr>
+          <w:p>
+            <w:r>
+              <w:t>Constructeur de l’avion</w:t>
+            </w:r>
+          </w:p>
+        </w:tc>
+        <w:tc>
+          <w:tcPr>
+            <w:tcW w:w="1750" w:type="dxa"/>
+            <w:shd w:val="clear" w:color="auto" w:fill="D9F2D0" w:themeFill="accent6" w:themeFillTint="33"/>
+          </w:tcPr>
+          <w:p>
+            <w:r>
+              <w:t>Alphanumérique</w:t>
+            </w:r>
+          </w:p>
+        </w:tc>
+        <w:tc>
+          <w:tcPr>
+            <w:tcW w:w="1241" w:type="dxa"/>
+            <w:shd w:val="clear" w:color="auto" w:fill="D9F2D0" w:themeFill="accent6" w:themeFillTint="33"/>
+          </w:tcPr>
+          <w:p>
+            <w:r>
+              <w:t>100</w:t>
+            </w:r>
+          </w:p>
+        </w:tc>
+        <w:tc>
+          <w:tcPr>
+            <w:tcW w:w="1383" w:type="dxa"/>
+            <w:shd w:val="clear" w:color="auto" w:fill="D9F2D0" w:themeFill="accent6" w:themeFillTint="33"/>
+          </w:tcPr>
+          <w:p>
+            <w:r>
+              <w:t>Obligatoire</w:t>
+            </w:r>
+          </w:p>
+        </w:tc>
+      </w:tr>
+      <w:tr>
+        <w:tc>
+          <w:tcPr>
+            <w:tcW w:w="3181" w:type="dxa"/>
+            <w:shd w:val="clear" w:color="auto" w:fill="D9F2D0" w:themeFill="accent6" w:themeFillTint="33"/>
+          </w:tcPr>
+          <w:p>
+            <w:pPr>
+              <w:rPr>
+                <w:b/>
+                <w:bCs/>
+              </w:rPr>
+            </w:pPr>
+            <w:r>
+              <w:rPr>
+                <w:b/>
+                <w:bCs/>
+              </w:rPr>
+              <w:t>avion_puissance_moteur</w:t>
+            </w:r>
+          </w:p>
+        </w:tc>
+        <w:tc>
+          <w:tcPr>
+            <w:tcW w:w="2070" w:type="dxa"/>
+            <w:shd w:val="clear" w:color="auto" w:fill="D9F2D0" w:themeFill="accent6" w:themeFillTint="33"/>
+          </w:tcPr>
+          <w:p>
+            <w:r>
+              <w:t>Puissance du moteur</w:t>
+            </w:r>
+          </w:p>
+        </w:tc>
+        <w:tc>
+          <w:tcPr>
+            <w:tcW w:w="1750" w:type="dxa"/>
+            <w:shd w:val="clear" w:color="auto" w:fill="D9F2D0" w:themeFill="accent6" w:themeFillTint="33"/>
+          </w:tcPr>
+          <w:p>
+            <w:r>
+              <w:t>Numérique</w:t>
+            </w:r>
+          </w:p>
+        </w:tc>
+        <w:tc>
+          <w:tcPr>
+            <w:tcW w:w="1241" w:type="dxa"/>
+            <w:shd w:val="clear" w:color="auto" w:fill="D9F2D0" w:themeFill="accent6" w:themeFillTint="33"/>
+          </w:tcPr>
+          <w:p>
+            <w:r>
+              <w:t>3</w:t>
+            </w:r>
+          </w:p>
+        </w:tc>
+        <w:tc>
+          <w:tcPr>
+            <w:tcW w:w="1383" w:type="dxa"/>
+            <w:shd w:val="clear" w:color="auto" w:fill="D9F2D0" w:themeFill="accent6" w:themeFillTint="33"/>
+          </w:tcPr>
+          <w:p>
+            <w:r>
+              <w:t>Obligatoire</w:t>
+            </w:r>
+          </w:p>
+        </w:tc>
+      </w:tr>
+      <w:tr>
+        <w:tc>
+          <w:tcPr>
+            <w:tcW w:w="3181" w:type="dxa"/>
+            <w:shd w:val="clear" w:color="auto" w:fill="D9F2D0" w:themeFill="accent6" w:themeFillTint="33"/>
+          </w:tcPr>
+          <w:p>
+            <w:pPr>
+              <w:rPr>
+                <w:b/>
+                <w:bCs/>
+              </w:rPr>
+            </w:pPr>
+            <w:r>
+              <w:rPr>
+                <w:b/>
+                <w:bCs/>
+              </w:rPr>
+              <w:t>avion_nbr_places</w:t>
+            </w:r>
+          </w:p>
+        </w:tc>
+        <w:tc>
+          <w:tcPr>
+            <w:tcW w:w="2070" w:type="dxa"/>
+            <w:shd w:val="clear" w:color="auto" w:fill="D9F2D0" w:themeFill="accent6" w:themeFillTint="33"/>
+          </w:tcPr>
+          <w:p>
+            <w:r>
+              <w:t>Nombres de places</w:t>
+            </w:r>
+          </w:p>
+        </w:tc>
+        <w:tc>
+          <w:tcPr>
+            <w:tcW w:w="1750" w:type="dxa"/>
+            <w:shd w:val="clear" w:color="auto" w:fill="D9F2D0" w:themeFill="accent6" w:themeFillTint="33"/>
+          </w:tcPr>
+          <w:p>
+            <w:r>
+              <w:t>Numérique</w:t>
+            </w:r>
+          </w:p>
+        </w:tc>
+        <w:tc>
+          <w:tcPr>
+            <w:tcW w:w="1241" w:type="dxa"/>
+            <w:shd w:val="clear" w:color="auto" w:fill="D9F2D0" w:themeFill="accent6" w:themeFillTint="33"/>
+          </w:tcPr>
+          <w:p>
+            <w:r>
+              <w:t>3</w:t>
+            </w:r>
+          </w:p>
+        </w:tc>
+        <w:tc>
+          <w:tcPr>
+            <w:tcW w:w="1383" w:type="dxa"/>
+            <w:shd w:val="clear" w:color="auto" w:fill="D9F2D0" w:themeFill="accent6" w:themeFillTint="33"/>
+          </w:tcPr>
+          <w:p>
+            <w:r>
+              <w:t>Obligatoire</w:t>
+            </w:r>
+          </w:p>
+        </w:tc>
+      </w:tr>
+      <w:tr>
+        <w:tc>
+          <w:tcPr>
+            <w:tcW w:w="3181" w:type="dxa"/>
+            <w:shd w:val="clear" w:color="auto" w:fill="F2CEED" w:themeFill="accent5" w:themeFillTint="33"/>
+          </w:tcPr>
+          <w:p>
+            <w:pPr>
+              <w:rPr>
+                <w:b/>
+                <w:bCs/>
+              </w:rPr>
+            </w:pPr>
+            <w:r>
+              <w:rPr>
+                <w:b/>
+                <w:bCs/>
+              </w:rPr>
+              <w:t>proprietaire_id</w:t>
+            </w:r>
+          </w:p>
+        </w:tc>
+        <w:tc>
+          <w:tcPr>
+            <w:tcW w:w="2070" w:type="dxa"/>
+            <w:shd w:val="clear" w:color="auto" w:fill="F2CEED" w:themeFill="accent5" w:themeFillTint="33"/>
+          </w:tcPr>
+          <w:p>
+            <w:r>
+              <w:t xml:space="preserve">Identifiant </w:t>
+            </w:r>
+          </w:p>
+        </w:tc>
+        <w:tc>
+          <w:tcPr>
+            <w:tcW w:w="1750" w:type="dxa"/>
+            <w:shd w:val="clear" w:color="auto" w:fill="F2CEED" w:themeFill="accent5" w:themeFillTint="33"/>
+          </w:tcPr>
+          <w:p>
+            <w:r>
+              <w:t>Numérique</w:t>
+            </w:r>
+          </w:p>
+        </w:tc>
+        <w:tc>
+          <w:tcPr>
+            <w:tcW w:w="1241" w:type="dxa"/>
+            <w:shd w:val="clear" w:color="auto" w:fill="F2CEED" w:themeFill="accent5" w:themeFillTint="33"/>
+          </w:tcPr>
+          <w:p>
+            <w:r>
+              <w:t>11</w:t>
+            </w:r>
+          </w:p>
+        </w:tc>
+        <w:tc>
+          <w:tcPr>
+            <w:tcW w:w="1383" w:type="dxa"/>
+            <w:shd w:val="clear" w:color="auto" w:fill="F2CEED" w:themeFill="accent5" w:themeFillTint="33"/>
+          </w:tcPr>
+          <w:p>
+            <w:r>
+              <w:t>Identifiant</w:t>
+            </w:r>
+          </w:p>
+        </w:tc>
+      </w:tr>
+      <w:tr>
+        <w:tc>
+          <w:tcPr>
+            <w:tcW w:w="3181" w:type="dxa"/>
+            <w:shd w:val="clear" w:color="auto" w:fill="F2CEED" w:themeFill="accent5" w:themeFillTint="33"/>
+          </w:tcPr>
+          <w:p>
+            <w:pPr>
+              <w:rPr>
+                <w:b/>
+                <w:bCs/>
+              </w:rPr>
+            </w:pPr>
+            <w:r>
+              <w:rPr>
+                <w:b/>
+                <w:bCs/>
+              </w:rPr>
+              <w:t>proprietaire_nom</w:t>
+            </w:r>
+          </w:p>
+        </w:tc>
+        <w:tc>
+          <w:tcPr>
+            <w:tcW w:w="2070" w:type="dxa"/>
+            <w:shd w:val="clear" w:color="auto" w:fill="F2CEED" w:themeFill="accent5" w:themeFillTint="33"/>
+          </w:tcPr>
+          <w:p>
+            <w:r>
+              <w:t xml:space="preserve">Nom du </w:t>
+            </w:r>
+            <w:r>
+              <w:t>propriétaire</w:t>
+            </w:r>
+          </w:p>
+        </w:tc>
+        <w:tc>
+          <w:tcPr>
+            <w:tcW w:w="1750" w:type="dxa"/>
+            <w:shd w:val="clear" w:color="auto" w:fill="F2CEED" w:themeFill="accent5" w:themeFillTint="33"/>
+          </w:tcPr>
+          <w:p>
+            <w:r>
+              <w:t>Alphabétique</w:t>
+            </w:r>
+          </w:p>
+        </w:tc>
+        <w:tc>
+          <w:tcPr>
+            <w:tcW w:w="1241" w:type="dxa"/>
+            <w:shd w:val="clear" w:color="auto" w:fill="F2CEED" w:themeFill="accent5" w:themeFillTint="33"/>
+          </w:tcPr>
+          <w:p>
+            <w:r>
+              <w:t>100</w:t>
+            </w:r>
+          </w:p>
+        </w:tc>
+        <w:tc>
+          <w:tcPr>
+            <w:tcW w:w="1383" w:type="dxa"/>
+            <w:shd w:val="clear" w:color="auto" w:fill="F2CEED" w:themeFill="accent5" w:themeFillTint="33"/>
+          </w:tcPr>
+          <w:p>
+            <w:r>
+              <w:t>Obligatoire</w:t>
+            </w:r>
+          </w:p>
+        </w:tc>
+      </w:tr>
+      <w:tr>
+        <w:tc>
+          <w:tcPr>
+            <w:tcW w:w="3181" w:type="dxa"/>
+            <w:shd w:val="clear" w:color="auto" w:fill="F2CEED" w:themeFill="accent5" w:themeFillTint="33"/>
+          </w:tcPr>
+          <w:p>
+            <w:pPr>
+              <w:rPr>
+                <w:b/>
+                <w:bCs/>
+              </w:rPr>
+            </w:pPr>
+            <w:r>
+              <w:rPr>
+                <w:b/>
+                <w:bCs/>
+              </w:rPr>
+              <w:t>proprietaire_adresse</w:t>
+            </w:r>
+          </w:p>
+        </w:tc>
+        <w:tc>
+          <w:tcPr>
+            <w:tcW w:w="2070" w:type="dxa"/>
+            <w:shd w:val="clear" w:color="auto" w:fill="F2CEED" w:themeFill="accent5" w:themeFillTint="33"/>
+          </w:tcPr>
+          <w:p>
+            <w:r>
+              <w:t>Adresse du propriétaire</w:t>
+            </w:r>
+          </w:p>
+        </w:tc>
+        <w:tc>
+          <w:tcPr>
+            <w:tcW w:w="1750" w:type="dxa"/>
+            <w:shd w:val="clear" w:color="auto" w:fill="F2CEED" w:themeFill="accent5" w:themeFillTint="33"/>
+          </w:tcPr>
+          <w:p>
+            <w:r>
+              <w:t>Alphanumérique</w:t>
+            </w:r>
+          </w:p>
+        </w:tc>
+        <w:tc>
+          <w:tcPr>
+            <w:tcW w:w="1241" w:type="dxa"/>
+            <w:shd w:val="clear" w:color="auto" w:fill="F2CEED" w:themeFill="accent5" w:themeFillTint="33"/>
+          </w:tcPr>
+          <w:p>
+            <w:r>
+              <w:t>25</w:t>
+            </w:r>
+            <w:r>
+              <w:t>5</w:t>
+            </w:r>
+          </w:p>
+        </w:tc>
+        <w:tc>
+          <w:tcPr>
+            <w:tcW w:w="1383" w:type="dxa"/>
+            <w:shd w:val="clear" w:color="auto" w:fill="F2CEED" w:themeFill="accent5" w:themeFillTint="33"/>
+          </w:tcPr>
+          <w:p>
+            <w:r>
+              <w:t>Obligatoire</w:t>
+            </w:r>
+          </w:p>
+        </w:tc>
+      </w:tr>
+      <w:tr>
+        <w:tc>
+          <w:tcPr>
+            <w:tcW w:w="3181" w:type="dxa"/>
+            <w:shd w:val="clear" w:color="auto" w:fill="F2CEED" w:themeFill="accent5" w:themeFillTint="33"/>
+          </w:tcPr>
+          <w:p>
+            <w:pPr>
+              <w:rPr>
+                <w:b/>
+                <w:bCs/>
+              </w:rPr>
+            </w:pPr>
+            <w:r>
+              <w:rPr>
+                <w:b/>
+                <w:bCs/>
+              </w:rPr>
+              <w:t>proprietaire_numero_tel</w:t>
+            </w:r>
+          </w:p>
+        </w:tc>
+        <w:tc>
+          <w:tcPr>
+            <w:tcW w:w="2070" w:type="dxa"/>
+            <w:shd w:val="clear" w:color="auto" w:fill="F2CEED" w:themeFill="accent5" w:themeFillTint="33"/>
+          </w:tcPr>
+          <w:p>
+            <w:r>
+              <w:t xml:space="preserve">Téléphone du </w:t>
+            </w:r>
+            <w:r>
+              <w:t>propriétaire</w:t>
+            </w:r>
+          </w:p>
+        </w:tc>
+        <w:tc>
+          <w:tcPr>
+            <w:tcW w:w="1750" w:type="dxa"/>
+            <w:shd w:val="clear" w:color="auto" w:fill="F2CEED" w:themeFill="accent5" w:themeFillTint="33"/>
+          </w:tcPr>
+          <w:p>
+            <w:r>
+              <w:t>Alphanumérique</w:t>
+            </w:r>
+          </w:p>
+        </w:tc>
+        <w:tc>
+          <w:tcPr>
+            <w:tcW w:w="1241" w:type="dxa"/>
+            <w:shd w:val="clear" w:color="auto" w:fill="F2CEED" w:themeFill="accent5" w:themeFillTint="33"/>
+          </w:tcPr>
+          <w:p>
+            <w:r>
+              <w:t>15</w:t>
+            </w:r>
+          </w:p>
+        </w:tc>
+        <w:tc>
+          <w:tcPr>
+            <w:tcW w:w="1383" w:type="dxa"/>
+            <w:shd w:val="clear" w:color="auto" w:fill="F2CEED" w:themeFill="accent5" w:themeFillTint="33"/>
+          </w:tcPr>
+          <w:p>
+            <w:r>
+              <w:t>Obligatoire</w:t>
+            </w:r>
+          </w:p>
+        </w:tc>
+      </w:tr>
+      <w:tr>
+        <w:tc>
+          <w:tcPr>
+            <w:tcW w:w="3181" w:type="dxa"/>
+            <w:shd w:val="clear" w:color="auto" w:fill="CAEDFB" w:themeFill="accent4" w:themeFillTint="33"/>
+          </w:tcPr>
+          <w:p>
+            <w:pPr>
+              <w:rPr>
+                <w:b/>
+                <w:bCs/>
+              </w:rPr>
+            </w:pPr>
+            <w:r>
+              <w:rPr>
+                <w:b/>
+                <w:bCs/>
+              </w:rPr>
+              <w:t>i</w:t>
+            </w:r>
+            <w:r>
+              <w:rPr>
+                <w:b/>
+                <w:bCs/>
+              </w:rPr>
+              <w:t>ntervention_id</w:t>
+            </w:r>
+          </w:p>
+        </w:tc>
+        <w:tc>
+          <w:tcPr>
+            <w:tcW w:w="2070" w:type="dxa"/>
+            <w:shd w:val="clear" w:color="auto" w:fill="CAEDFB" w:themeFill="accent4" w:themeFillTint="33"/>
+          </w:tcPr>
+          <w:p>
+            <w:r>
+              <w:t>Identifiant</w:t>
+            </w:r>
+          </w:p>
+        </w:tc>
+        <w:tc>
+          <w:tcPr>
+            <w:tcW w:w="1750" w:type="dxa"/>
+            <w:shd w:val="clear" w:color="auto" w:fill="CAEDFB" w:themeFill="accent4" w:themeFillTint="33"/>
+          </w:tcPr>
+          <w:p>
+            <w:r>
+              <w:t>Numérique</w:t>
+            </w:r>
+          </w:p>
+        </w:tc>
+        <w:tc>
+          <w:tcPr>
+            <w:tcW w:w="1241" w:type="dxa"/>
+            <w:shd w:val="clear" w:color="auto" w:fill="CAEDFB" w:themeFill="accent4" w:themeFillTint="33"/>
+          </w:tcPr>
+          <w:p>
+            <w:r>
+              <w:t>11</w:t>
+            </w:r>
+          </w:p>
+        </w:tc>
+        <w:tc>
+          <w:tcPr>
+            <w:tcW w:w="1383" w:type="dxa"/>
+            <w:shd w:val="clear" w:color="auto" w:fill="CAEDFB" w:themeFill="accent4" w:themeFillTint="33"/>
+          </w:tcPr>
+          <w:p>
+            <w:r>
+              <w:t>Identifiant</w:t>
+            </w:r>
+          </w:p>
+        </w:tc>
+      </w:tr>
+      <w:tr>
+        <w:tc>
+          <w:tcPr>
+            <w:tcW w:w="3181" w:type="dxa"/>
+            <w:shd w:val="clear" w:color="auto" w:fill="CAEDFB" w:themeFill="accent4" w:themeFillTint="33"/>
+          </w:tcPr>
+          <w:p>
+            <w:pPr>
+              <w:rPr>
+                <w:b/>
+                <w:bCs/>
+              </w:rPr>
+            </w:pPr>
+            <w:r>
+              <w:rPr>
+                <w:b/>
+                <w:bCs/>
+              </w:rPr>
+              <w:t>i</w:t>
+            </w:r>
+            <w:r>
+              <w:rPr>
+                <w:b/>
+                <w:bCs/>
+              </w:rPr>
+              <w:t>ntervention_objet</w:t>
+            </w:r>
+          </w:p>
+        </w:tc>
+        <w:tc>
+          <w:tcPr>
+            <w:tcW w:w="2070" w:type="dxa"/>
+            <w:shd w:val="clear" w:color="auto" w:fill="CAEDFB" w:themeFill="accent4" w:themeFillTint="33"/>
+          </w:tcPr>
+          <w:p>
+            <w:r>
+              <w:t>Objet de l’intervention</w:t>
+            </w:r>
+          </w:p>
+        </w:tc>
+        <w:tc>
+          <w:tcPr>
+            <w:tcW w:w="1750" w:type="dxa"/>
+            <w:shd w:val="clear" w:color="auto" w:fill="CAEDFB" w:themeFill="accent4" w:themeFillTint="33"/>
+          </w:tcPr>
+          <w:p>
+            <w:r>
+              <w:t>Alphanumérique</w:t>
+            </w:r>
+          </w:p>
+        </w:tc>
+        <w:tc>
+          <w:tcPr>
+            <w:tcW w:w="1241" w:type="dxa"/>
+            <w:shd w:val="clear" w:color="auto" w:fill="CAEDFB" w:themeFill="accent4" w:themeFillTint="33"/>
+          </w:tcPr>
+          <w:p/>
+        </w:tc>
+        <w:tc>
+          <w:tcPr>
+            <w:tcW w:w="1383" w:type="dxa"/>
+            <w:shd w:val="clear" w:color="auto" w:fill="CAEDFB" w:themeFill="accent4" w:themeFillTint="33"/>
+          </w:tcPr>
+          <w:p>
+            <w:r>
+              <w:t>Obligatoire</w:t>
+            </w:r>
+          </w:p>
+        </w:tc>
+      </w:tr>
+      <w:tr>
+        <w:tc>
+          <w:tcPr>
+            <w:tcW w:w="3181" w:type="dxa"/>
+            <w:shd w:val="clear" w:color="auto" w:fill="CAEDFB" w:themeFill="accent4" w:themeFillTint="33"/>
+          </w:tcPr>
+          <w:p>
+            <w:pPr>
+              <w:rPr>
+                <w:b/>
+                <w:bCs/>
+              </w:rPr>
+            </w:pPr>
+            <w:r>
+              <w:rPr>
+                <w:b/>
+                <w:bCs/>
+              </w:rPr>
+              <w:t>i</w:t>
+            </w:r>
+            <w:r>
+              <w:rPr>
+                <w:b/>
+                <w:bCs/>
+              </w:rPr>
+              <w:t>ntervention_date</w:t>
+            </w:r>
+          </w:p>
+        </w:tc>
+        <w:tc>
+          <w:tcPr>
+            <w:tcW w:w="2070" w:type="dxa"/>
+            <w:shd w:val="clear" w:color="auto" w:fill="CAEDFB" w:themeFill="accent4" w:themeFillTint="33"/>
+          </w:tcPr>
+          <w:p>
+            <w:r>
+              <w:t>Date de l’intervention</w:t>
+            </w:r>
+          </w:p>
+        </w:tc>
+        <w:tc>
+          <w:tcPr>
+            <w:tcW w:w="1750" w:type="dxa"/>
+            <w:shd w:val="clear" w:color="auto" w:fill="CAEDFB" w:themeFill="accent4" w:themeFillTint="33"/>
+          </w:tcPr>
+          <w:p>
+            <w:r>
+              <w:t>Date</w:t>
+            </w:r>
+          </w:p>
+        </w:tc>
+        <w:tc>
+          <w:tcPr>
+            <w:tcW w:w="1241" w:type="dxa"/>
+            <w:shd w:val="clear" w:color="auto" w:fill="CAEDFB" w:themeFill="accent4" w:themeFillTint="33"/>
+          </w:tcPr>
+          <w:p/>
+        </w:tc>
+        <w:tc>
+          <w:tcPr>
+            <w:tcW w:w="1383" w:type="dxa"/>
+            <w:shd w:val="clear" w:color="auto" w:fill="CAEDFB" w:themeFill="accent4" w:themeFillTint="33"/>
+          </w:tcPr>
+          <w:p>
+            <w:r>
+              <w:t>Obligatoire</w:t>
+            </w:r>
+          </w:p>
+        </w:tc>
+      </w:tr>
+      <w:tr>
+        <w:tc>
+          <w:tcPr>
+            <w:tcW w:w="3181" w:type="dxa"/>
+            <w:shd w:val="clear" w:color="auto" w:fill="CAEDFB" w:themeFill="accent4" w:themeFillTint="33"/>
+          </w:tcPr>
+          <w:p>
+            <w:pPr>
+              <w:rPr>
+                <w:b/>
+                <w:bCs/>
+              </w:rPr>
+            </w:pPr>
+            <w:r>
+              <w:rPr>
+                <w:b/>
+                <w:bCs/>
+              </w:rPr>
+              <w:t>i</w:t>
+            </w:r>
+            <w:r>
+              <w:rPr>
+                <w:b/>
+                <w:bCs/>
+              </w:rPr>
+              <w:t>ntervention_duree</w:t>
+            </w:r>
+          </w:p>
+        </w:tc>
+        <w:tc>
+          <w:tcPr>
+            <w:tcW w:w="2070" w:type="dxa"/>
+            <w:shd w:val="clear" w:color="auto" w:fill="CAEDFB" w:themeFill="accent4" w:themeFillTint="33"/>
+          </w:tcPr>
+          <w:p>
+            <w:r>
+              <w:t>Durée de l’intervention</w:t>
+            </w:r>
+          </w:p>
+        </w:tc>
+        <w:tc>
+          <w:tcPr>
+            <w:tcW w:w="1750" w:type="dxa"/>
+            <w:shd w:val="clear" w:color="auto" w:fill="CAEDFB" w:themeFill="accent4" w:themeFillTint="33"/>
+          </w:tcPr>
+          <w:p>
+            <w:r>
+              <w:t>Numér</w:t>
+            </w:r>
+            <w:r>
+              <w:t>ique</w:t>
+            </w:r>
+          </w:p>
+        </w:tc>
+        <w:tc>
+          <w:tcPr>
+            <w:tcW w:w="1241" w:type="dxa"/>
+            <w:shd w:val="clear" w:color="auto" w:fill="CAEDFB" w:themeFill="accent4" w:themeFillTint="33"/>
+          </w:tcPr>
+          <w:p>
+            <w:r>
+              <w:t>3</w:t>
+            </w:r>
+          </w:p>
+        </w:tc>
+        <w:tc>
+          <w:tcPr>
+            <w:tcW w:w="1383" w:type="dxa"/>
+            <w:shd w:val="clear" w:color="auto" w:fill="CAEDFB" w:themeFill="accent4" w:themeFillTint="33"/>
+          </w:tcPr>
+          <w:p/>
+        </w:tc>
+      </w:tr>
+      <w:tr>
+        <w:tc>
+          <w:tcPr>
+            <w:tcW w:w="3181" w:type="dxa"/>
+            <w:shd w:val="clear" w:color="auto" w:fill="FAE2D5" w:themeFill="accent2" w:themeFillTint="33"/>
+          </w:tcPr>
+          <w:p>
+            <w:pPr>
+              <w:rPr>
+                <w:b/>
+                <w:bCs/>
+              </w:rPr>
+            </w:pPr>
+            <w:r>
+              <w:rPr>
+                <w:b/>
+                <w:bCs/>
+              </w:rPr>
+              <w:t>m</w:t>
+            </w:r>
+            <w:r>
+              <w:rPr>
+                <w:b/>
+                <w:bCs/>
+              </w:rPr>
+              <w:t>ecanicien_id</w:t>
+            </w:r>
+          </w:p>
+        </w:tc>
+        <w:tc>
+          <w:tcPr>
+            <w:tcW w:w="2070" w:type="dxa"/>
+            <w:shd w:val="clear" w:color="auto" w:fill="FAE2D5" w:themeFill="accent2" w:themeFillTint="33"/>
+          </w:tcPr>
+          <w:p>
+            <w:r>
+              <w:t>Identifiant</w:t>
+            </w:r>
+          </w:p>
+        </w:tc>
+        <w:tc>
+          <w:tcPr>
+            <w:tcW w:w="1750" w:type="dxa"/>
+            <w:shd w:val="clear" w:color="auto" w:fill="FAE2D5" w:themeFill="accent2" w:themeFillTint="33"/>
+          </w:tcPr>
+          <w:p>
+            <w:r>
+              <w:t>Numérique</w:t>
+            </w:r>
+          </w:p>
+        </w:tc>
+        <w:tc>
+          <w:tcPr>
+            <w:tcW w:w="1241" w:type="dxa"/>
+            <w:shd w:val="clear" w:color="auto" w:fill="FAE2D5" w:themeFill="accent2" w:themeFillTint="33"/>
+          </w:tcPr>
+          <w:p>
+            <w:r>
+              <w:t>11</w:t>
+            </w:r>
+          </w:p>
+        </w:tc>
+        <w:tc>
+          <w:tcPr>
+            <w:tcW w:w="1383" w:type="dxa"/>
+            <w:shd w:val="clear" w:color="auto" w:fill="FAE2D5" w:themeFill="accent2" w:themeFillTint="33"/>
+          </w:tcPr>
+          <w:p>
+            <w:r>
+              <w:t>Identifiant</w:t>
+            </w:r>
+          </w:p>
+        </w:tc>
+      </w:tr>
+      <w:tr>
+        <w:tc>
+          <w:tcPr>
+            <w:tcW w:w="3181" w:type="dxa"/>
+            <w:shd w:val="clear" w:color="auto" w:fill="FAE2D5" w:themeFill="accent2" w:themeFillTint="33"/>
+          </w:tcPr>
+          <w:p>
+            <w:pPr>
+              <w:rPr>
+                <w:b/>
+                <w:bCs/>
+              </w:rPr>
+            </w:pPr>
+            <w:r>
+              <w:rPr>
+                <w:b/>
+                <w:bCs/>
+              </w:rPr>
+              <w:t>m</w:t>
+            </w:r>
+            <w:r>
+              <w:rPr>
+                <w:b/>
+                <w:bCs/>
+              </w:rPr>
+              <w:t>ecanicien_nom</w:t>
+            </w:r>
+          </w:p>
+        </w:tc>
+        <w:tc>
+          <w:tcPr>
+            <w:tcW w:w="2070" w:type="dxa"/>
+            <w:shd w:val="clear" w:color="auto" w:fill="FAE2D5" w:themeFill="accent2" w:themeFillTint="33"/>
+          </w:tcPr>
+          <w:p>
+            <w:r>
+              <w:t>Nom du mécanicien</w:t>
+            </w:r>
+          </w:p>
+        </w:tc>
+        <w:tc>
+          <w:tcPr>
+            <w:tcW w:w="1750" w:type="dxa"/>
+            <w:shd w:val="clear" w:color="auto" w:fill="FAE2D5" w:themeFill="accent2" w:themeFillTint="33"/>
+          </w:tcPr>
+          <w:p>
+            <w:r>
+              <w:t>Alphabétique</w:t>
+            </w:r>
+          </w:p>
+        </w:tc>
+        <w:tc>
+          <w:tcPr>
+            <w:tcW w:w="1241" w:type="dxa"/>
+            <w:shd w:val="clear" w:color="auto" w:fill="FAE2D5" w:themeFill="accent2" w:themeFillTint="33"/>
+          </w:tcPr>
+          <w:p>
+            <w:r>
+              <w:t>100</w:t>
+            </w:r>
+          </w:p>
+        </w:tc>
+        <w:tc>
+          <w:tcPr>
+            <w:tcW w:w="1383" w:type="dxa"/>
+            <w:shd w:val="clear" w:color="auto" w:fill="FAE2D5" w:themeFill="accent2" w:themeFillTint="33"/>
+          </w:tcPr>
+          <w:p>
+            <w:r>
+              <w:t>Obligatoire</w:t>
+            </w:r>
+          </w:p>
+        </w:tc>
+      </w:tr>
+      <w:tr>
+        <w:tc>
+          <w:tcPr>
+            <w:tcW w:w="3181" w:type="dxa"/>
+            <w:shd w:val="clear" w:color="auto" w:fill="FAE2D5" w:themeFill="accent2" w:themeFillTint="33"/>
+          </w:tcPr>
+          <w:p>
+            <w:pPr>
+              <w:rPr>
+                <w:b/>
+                <w:bCs/>
+              </w:rPr>
+            </w:pPr>
+            <w:r>
+              <w:rPr>
+                <w:b/>
+                <w:bCs/>
+              </w:rPr>
+              <w:t>m</w:t>
+            </w:r>
+            <w:r>
+              <w:rPr>
+                <w:b/>
+                <w:bCs/>
+              </w:rPr>
+              <w:t>ecanicien_adresse</w:t>
+            </w:r>
+          </w:p>
+        </w:tc>
+        <w:tc>
+          <w:tcPr>
+            <w:tcW w:w="2070" w:type="dxa"/>
+            <w:shd w:val="clear" w:color="auto" w:fill="FAE2D5" w:themeFill="accent2" w:themeFillTint="33"/>
+          </w:tcPr>
+          <w:p>
+            <w:r>
+              <w:t>Adresse du mécanicien</w:t>
+            </w:r>
+          </w:p>
+        </w:tc>
+        <w:tc>
+          <w:tcPr>
+            <w:tcW w:w="1750" w:type="dxa"/>
+            <w:shd w:val="clear" w:color="auto" w:fill="FAE2D5" w:themeFill="accent2" w:themeFillTint="33"/>
+          </w:tcPr>
+          <w:p>
+            <w:r>
+              <w:t>Alphanumérique</w:t>
+            </w:r>
+          </w:p>
+        </w:tc>
+        <w:tc>
+          <w:tcPr>
+            <w:tcW w:w="1241" w:type="dxa"/>
+            <w:shd w:val="clear" w:color="auto" w:fill="FAE2D5" w:themeFill="accent2" w:themeFillTint="33"/>
+          </w:tcPr>
+          <w:p>
+            <w:r>
+              <w:t>255</w:t>
+            </w:r>
+          </w:p>
+        </w:tc>
+        <w:tc>
+          <w:tcPr>
+            <w:tcW w:w="1383" w:type="dxa"/>
+            <w:shd w:val="clear" w:color="auto" w:fill="FAE2D5" w:themeFill="accent2" w:themeFillTint="33"/>
+          </w:tcPr>
+          <w:p>
+            <w:r>
+              <w:t>Obligatoire</w:t>
+            </w:r>
+          </w:p>
+        </w:tc>
+      </w:tr>
+      <w:tr>
+        <w:tc>
+          <w:tcPr>
+            <w:tcW w:w="3181" w:type="dxa"/>
+            <w:shd w:val="clear" w:color="auto" w:fill="FAE2D5" w:themeFill="accent2" w:themeFillTint="33"/>
+          </w:tcPr>
+          <w:p>
+            <w:pPr>
+              <w:rPr>
+                <w:b/>
+                <w:bCs/>
+              </w:rPr>
+            </w:pPr>
+            <w:r>
+              <w:rPr>
+                <w:b/>
+                <w:bCs/>
+              </w:rPr>
+              <w:t>m</w:t>
+            </w:r>
+            <w:r>
+              <w:rPr>
+                <w:b/>
+                <w:bCs/>
+              </w:rPr>
+              <w:t>ecanicien_numero_tel</w:t>
+            </w:r>
+          </w:p>
+        </w:tc>
+        <w:tc>
+          <w:tcPr>
+            <w:tcW w:w="2070" w:type="dxa"/>
+            <w:shd w:val="clear" w:color="auto" w:fill="FAE2D5" w:themeFill="accent2" w:themeFillTint="33"/>
+          </w:tcPr>
+          <w:p>
+            <w:r>
+              <w:t>Téléphone du mécanicien</w:t>
+            </w:r>
+          </w:p>
+        </w:tc>
+        <w:tc>
+          <w:tcPr>
+            <w:tcW w:w="1750" w:type="dxa"/>
+            <w:shd w:val="clear" w:color="auto" w:fill="FAE2D5" w:themeFill="accent2" w:themeFillTint="33"/>
+          </w:tcPr>
+          <w:p>
+            <w:r>
+              <w:t>Alphanumérique</w:t>
+            </w:r>
+          </w:p>
+        </w:tc>
+        <w:tc>
+          <w:tcPr>
+            <w:tcW w:w="1241" w:type="dxa"/>
+            <w:shd w:val="clear" w:color="auto" w:fill="FAE2D5" w:themeFill="accent2" w:themeFillTint="33"/>
+          </w:tcPr>
+          <w:p>
+            <w:r>
+              <w:t>15</w:t>
+            </w:r>
+          </w:p>
+        </w:tc>
+        <w:tc>
+          <w:tcPr>
+            <w:tcW w:w="1383" w:type="dxa"/>
+            <w:shd w:val="clear" w:color="auto" w:fill="FAE2D5" w:themeFill="accent2" w:themeFillTint="33"/>
+          </w:tcPr>
+          <w:p/>
+        </w:tc>
+      </w:tr>
+      <w:tr>
+        <w:tc>
+          <w:tcPr>
+            <w:tcW w:w="3181" w:type="dxa"/>
+            <w:shd w:val="clear" w:color="auto" w:fill="D1D1D1" w:themeFill="background2" w:themeFillShade="E6"/>
+          </w:tcPr>
+          <w:p>
+            <w:pPr>
+              <w:rPr>
+                <w:b/>
+                <w:bCs/>
+              </w:rPr>
+            </w:pPr>
+            <w:r>
+              <w:rPr>
+                <w:b/>
+                <w:bCs/>
+              </w:rPr>
+              <w:t>p</w:t>
+            </w:r>
+            <w:r>
+              <w:rPr>
+                <w:b/>
+                <w:bCs/>
+              </w:rPr>
+              <w:t>ilote_id</w:t>
+            </w:r>
+          </w:p>
+        </w:tc>
+        <w:tc>
+          <w:tcPr>
+            <w:tcW w:w="2070" w:type="dxa"/>
+            <w:shd w:val="clear" w:color="auto" w:fill="D1D1D1" w:themeFill="background2" w:themeFillShade="E6"/>
+          </w:tcPr>
+          <w:p>
+            <w:r>
+              <w:t>Identifiant</w:t>
+            </w:r>
+          </w:p>
+        </w:tc>
+        <w:tc>
+          <w:tcPr>
+            <w:tcW w:w="1750" w:type="dxa"/>
+            <w:shd w:val="clear" w:color="auto" w:fill="D1D1D1" w:themeFill="background2" w:themeFillShade="E6"/>
+          </w:tcPr>
+          <w:p>
+            <w:r>
+              <w:t>Numérique</w:t>
+            </w:r>
+          </w:p>
+        </w:tc>
+        <w:tc>
+          <w:tcPr>
+            <w:tcW w:w="1241" w:type="dxa"/>
+            <w:shd w:val="clear" w:color="auto" w:fill="D1D1D1" w:themeFill="background2" w:themeFillShade="E6"/>
+          </w:tcPr>
+          <w:p>
+            <w:r>
+              <w:t>11</w:t>
+            </w:r>
+          </w:p>
+        </w:tc>
+        <w:tc>
+          <w:tcPr>
+            <w:tcW w:w="1383" w:type="dxa"/>
+            <w:shd w:val="clear" w:color="auto" w:fill="D1D1D1" w:themeFill="background2" w:themeFillShade="E6"/>
+          </w:tcPr>
+          <w:p>
+            <w:r>
+              <w:t>Identifiant</w:t>
+            </w:r>
+          </w:p>
+        </w:tc>
+      </w:tr>
+      <w:tr>
+        <w:tc>
+          <w:tcPr>
+            <w:tcW w:w="3181" w:type="dxa"/>
+            <w:shd w:val="clear" w:color="auto" w:fill="D1D1D1" w:themeFill="background2" w:themeFillShade="E6"/>
+          </w:tcPr>
+          <w:p>
+            <w:pPr>
+              <w:rPr>
+                <w:b/>
+                <w:bCs/>
+              </w:rPr>
+            </w:pPr>
+            <w:r>
+              <w:rPr>
+                <w:b/>
+                <w:bCs/>
+              </w:rPr>
+              <w:t>p</w:t>
+            </w:r>
+            <w:r>
+              <w:rPr>
+                <w:b/>
+                <w:bCs/>
+              </w:rPr>
+              <w:t>ilote_nom</w:t>
+            </w:r>
+          </w:p>
+        </w:tc>
+        <w:tc>
+          <w:tcPr>
+            <w:tcW w:w="2070" w:type="dxa"/>
+            <w:shd w:val="clear" w:color="auto" w:fill="D1D1D1" w:themeFill="background2" w:themeFillShade="E6"/>
+          </w:tcPr>
+          <w:p>
+            <w:r>
+              <w:t>Nom du pilote</w:t>
+            </w:r>
+          </w:p>
+        </w:tc>
+        <w:tc>
+          <w:tcPr>
+            <w:tcW w:w="1750" w:type="dxa"/>
+            <w:shd w:val="clear" w:color="auto" w:fill="D1D1D1" w:themeFill="background2" w:themeFillShade="E6"/>
+          </w:tcPr>
+          <w:p>
+            <w:r>
+              <w:t>Alphabétique</w:t>
+            </w:r>
+          </w:p>
+        </w:tc>
+        <w:tc>
+          <w:tcPr>
+            <w:tcW w:w="1241" w:type="dxa"/>
+            <w:shd w:val="clear" w:color="auto" w:fill="D1D1D1" w:themeFill="background2" w:themeFillShade="E6"/>
+          </w:tcPr>
+          <w:p>
+            <w:r>
+              <w:t>100</w:t>
+            </w:r>
+          </w:p>
+        </w:tc>
+        <w:tc>
+          <w:tcPr>
+            <w:tcW w:w="1383" w:type="dxa"/>
+            <w:shd w:val="clear" w:color="auto" w:fill="D1D1D1" w:themeFill="background2" w:themeFillShade="E6"/>
+          </w:tcPr>
+          <w:p>
+            <w:r>
+              <w:t>Obligatoire</w:t>
+            </w:r>
+          </w:p>
+        </w:tc>
+      </w:tr>
+      <w:tr>
+        <w:tc>
+          <w:tcPr>
+            <w:tcW w:w="3181" w:type="dxa"/>
+            <w:shd w:val="clear" w:color="auto" w:fill="D1D1D1" w:themeFill="background2" w:themeFillShade="E6"/>
+          </w:tcPr>
+          <w:p>
+            <w:pPr>
+              <w:rPr>
+                <w:b/>
+                <w:bCs/>
+              </w:rPr>
+            </w:pPr>
+            <w:r>
+              <w:rPr>
+                <w:b/>
+                <w:bCs/>
+              </w:rPr>
+              <w:t>p</w:t>
+            </w:r>
+            <w:r>
+              <w:rPr>
+                <w:b/>
+                <w:bCs/>
+              </w:rPr>
+              <w:t>ilote_adresse</w:t>
+            </w:r>
+          </w:p>
+        </w:tc>
+        <w:tc>
+          <w:tcPr>
+            <w:tcW w:w="2070" w:type="dxa"/>
+            <w:shd w:val="clear" w:color="auto" w:fill="D1D1D1" w:themeFill="background2" w:themeFillShade="E6"/>
+          </w:tcPr>
+          <w:p>
+            <w:r>
+              <w:t>Adresse du pilote</w:t>
+            </w:r>
+          </w:p>
+        </w:tc>
+        <w:tc>
+          <w:tcPr>
+            <w:tcW w:w="1750" w:type="dxa"/>
+            <w:shd w:val="clear" w:color="auto" w:fill="D1D1D1" w:themeFill="background2" w:themeFillShade="E6"/>
+          </w:tcPr>
+          <w:p>
+            <w:r>
+              <w:t>Alphanumérique</w:t>
+            </w:r>
+          </w:p>
+        </w:tc>
+        <w:tc>
+          <w:tcPr>
+            <w:tcW w:w="1241" w:type="dxa"/>
+            <w:shd w:val="clear" w:color="auto" w:fill="D1D1D1" w:themeFill="background2" w:themeFillShade="E6"/>
+          </w:tcPr>
+          <w:p>
+            <w:r>
+              <w:t>255</w:t>
+            </w:r>
+          </w:p>
+        </w:tc>
+        <w:tc>
+          <w:tcPr>
+            <w:tcW w:w="1383" w:type="dxa"/>
+            <w:shd w:val="clear" w:color="auto" w:fill="D1D1D1" w:themeFill="background2" w:themeFillShade="E6"/>
+          </w:tcPr>
+          <w:p/>
+        </w:tc>
+      </w:tr>
+      <w:tr>
+        <w:tc>
+          <w:tcPr>
+            <w:tcW w:w="3181" w:type="dxa"/>
+            <w:shd w:val="clear" w:color="auto" w:fill="D1D1D1" w:themeFill="background2" w:themeFillShade="E6"/>
+          </w:tcPr>
+          <w:p>
+            <w:pPr>
+              <w:rPr>
+                <w:b/>
+                <w:bCs/>
+              </w:rPr>
+            </w:pPr>
+            <w:r>
+              <w:rPr>
+                <w:b/>
+                <w:bCs/>
+              </w:rPr>
+              <w:t>p</w:t>
+            </w:r>
+            <w:r>
+              <w:rPr>
+                <w:b/>
+                <w:bCs/>
+              </w:rPr>
+              <w:t>ilote_numero_tel</w:t>
+            </w:r>
+          </w:p>
+        </w:tc>
+        <w:tc>
+          <w:tcPr>
+            <w:tcW w:w="2070" w:type="dxa"/>
+            <w:shd w:val="clear" w:color="auto" w:fill="D1D1D1" w:themeFill="background2" w:themeFillShade="E6"/>
+          </w:tcPr>
+          <w:p>
+            <w:r>
+              <w:t>Téléphone du pilote</w:t>
+            </w:r>
+          </w:p>
+        </w:tc>
+        <w:tc>
+          <w:tcPr>
+            <w:tcW w:w="1750" w:type="dxa"/>
+            <w:shd w:val="clear" w:color="auto" w:fill="D1D1D1" w:themeFill="background2" w:themeFillShade="E6"/>
+          </w:tcPr>
+          <w:p>
+            <w:r>
+              <w:t>Alphanumérique</w:t>
+            </w:r>
+          </w:p>
+        </w:tc>
+        <w:tc>
+          <w:tcPr>
+            <w:tcW w:w="1241" w:type="dxa"/>
+            <w:shd w:val="clear" w:color="auto" w:fill="D1D1D1" w:themeFill="background2" w:themeFillShade="E6"/>
+          </w:tcPr>
+          <w:p>
+            <w:r>
+              <w:t>15</w:t>
+            </w:r>
+          </w:p>
+        </w:tc>
+        <w:tc>
+          <w:tcPr>
+            <w:tcW w:w="1383" w:type="dxa"/>
+            <w:shd w:val="clear" w:color="auto" w:fill="D1D1D1" w:themeFill="background2" w:themeFillShade="E6"/>
+          </w:tcPr>
+          <w:p/>
+        </w:tc>
+      </w:tr>
+      <w:tr>
+        <w:tc>
+          <w:tcPr>
+            <w:tcW w:w="3181" w:type="dxa"/>
+            <w:shd w:val="clear" w:color="auto" w:fill="D1D1D1" w:themeFill="background2" w:themeFillShade="E6"/>
+          </w:tcPr>
+          <w:p>
+            <w:pPr>
+              <w:rPr>
+                <w:b/>
+                <w:bCs/>
+              </w:rPr>
+            </w:pPr>
+            <w:r>
+              <w:rPr>
+                <w:b/>
+                <w:bCs/>
+              </w:rPr>
+              <w:t>p</w:t>
+            </w:r>
+            <w:r>
+              <w:rPr>
+                <w:b/>
+                <w:bCs/>
+              </w:rPr>
+              <w:t>ilote_numero_brevet</w:t>
+            </w:r>
+          </w:p>
+        </w:tc>
+        <w:tc>
+          <w:tcPr>
+            <w:tcW w:w="2070" w:type="dxa"/>
+            <w:shd w:val="clear" w:color="auto" w:fill="D1D1D1" w:themeFill="background2" w:themeFillShade="E6"/>
+          </w:tcPr>
+          <w:p>
+            <w:r>
+              <w:t>Numéro de brevet du pilote</w:t>
+            </w:r>
+          </w:p>
+        </w:tc>
+        <w:tc>
+          <w:tcPr>
+            <w:tcW w:w="1750" w:type="dxa"/>
+            <w:shd w:val="clear" w:color="auto" w:fill="D1D1D1" w:themeFill="background2" w:themeFillShade="E6"/>
+          </w:tcPr>
+          <w:p>
+            <w:r>
+              <w:t>Numérique</w:t>
+            </w:r>
+          </w:p>
+        </w:tc>
+        <w:tc>
+          <w:tcPr>
+            <w:tcW w:w="1241" w:type="dxa"/>
+            <w:shd w:val="clear" w:color="auto" w:fill="D1D1D1" w:themeFill="background2" w:themeFillShade="E6"/>
+          </w:tcPr>
+          <w:p/>
+        </w:tc>
+        <w:tc>
+          <w:tcPr>
+            <w:tcW w:w="1383" w:type="dxa"/>
+            <w:shd w:val="clear" w:color="auto" w:fill="D1D1D1" w:themeFill="background2" w:themeFillShade="E6"/>
+          </w:tcPr>
+          <w:p>
+            <w:r>
+              <w:t>Obligatoire</w:t>
+            </w:r>
+          </w:p>
+        </w:tc>
+      </w:tr>
+    </w:tbl>
+    <w:p/>
     <w:p/>
     <w:sectPr>
       <w:pgSz w:w="11906" w:h="16838"/>

</xml_diff>